<commit_message>
Ton message de commit ici
</commit_message>
<xml_diff>
--- a/public/Jenathan BEYEME.docx
+++ b/public/Jenathan BEYEME.docx
@@ -165,7 +165,16 @@
           <w:lang w:eastAsia="fr-FR"/>
         </w:rPr>
         <w:br/>
-        <w:t>Étudiant en Intelligence Artificielle</w:t>
+        <w:t xml:space="preserve">Étudiant en </w:t>
+      </w:r>
+      <w:r>
+        <w:rPr>
+          <w:rFonts w:ascii="Times New Roman" w:eastAsia="Times New Roman" w:hAnsi="Times New Roman" w:cs="Times New Roman"/>
+          <w:color w:val="auto"/>
+          <w:szCs w:val="24"/>
+          <w:lang w:eastAsia="fr-FR"/>
+        </w:rPr>
+        <w:t>Réseaux et Télécommunication</w:t>
       </w:r>
       <w:r>
         <w:rPr>
@@ -175,7 +184,42 @@
           <w:lang w:eastAsia="fr-FR"/>
         </w:rPr>
         <w:br/>
-        <w:t>[ton adresse e-mail] | [ton numéro de téléphone] | [ton LinkedIn ou portfolio]</w:t>
+      </w:r>
+      <w:r>
+        <w:rPr>
+          <w:rFonts w:ascii="Times New Roman" w:eastAsia="Times New Roman" w:hAnsi="Times New Roman" w:cs="Times New Roman"/>
+          <w:color w:val="auto"/>
+          <w:szCs w:val="24"/>
+          <w:lang w:eastAsia="fr-FR"/>
+        </w:rPr>
+        <w:t>beyemejonathan@gmail.com</w:t>
+      </w:r>
+      <w:r>
+        <w:rPr>
+          <w:rFonts w:ascii="Times New Roman" w:eastAsia="Times New Roman" w:hAnsi="Times New Roman" w:cs="Times New Roman"/>
+          <w:color w:val="auto"/>
+          <w:szCs w:val="24"/>
+          <w:lang w:eastAsia="fr-FR"/>
+        </w:rPr>
+        <w:t xml:space="preserve"> | </w:t>
+      </w:r>
+      <w:r>
+        <w:rPr>
+          <w:rFonts w:ascii="Times New Roman" w:eastAsia="Times New Roman" w:hAnsi="Times New Roman" w:cs="Times New Roman"/>
+          <w:color w:val="auto"/>
+          <w:szCs w:val="24"/>
+          <w:lang w:eastAsia="fr-FR"/>
+        </w:rPr>
+        <w:t>0765616772</w:t>
+      </w:r>
+      <w:r>
+        <w:rPr>
+          <w:rFonts w:ascii="Times New Roman" w:eastAsia="Times New Roman" w:hAnsi="Times New Roman" w:cs="Times New Roman"/>
+          <w:color w:val="auto"/>
+          <w:szCs w:val="24"/>
+          <w:lang w:eastAsia="fr-FR"/>
+        </w:rPr>
+        <w:t xml:space="preserve"> </w:t>
       </w:r>
     </w:p>
     <w:p>
@@ -223,7 +267,7 @@
           <w:szCs w:val="27"/>
           <w:lang w:eastAsia="fr-FR"/>
         </w:rPr>
-        <w:t>Résumé Professionnel</w:t>
+        <w:t>Objectif</w:t>
       </w:r>
     </w:p>
     <w:p>
@@ -243,67 +287,7 @@
           <w:szCs w:val="24"/>
           <w:lang w:eastAsia="fr-FR"/>
         </w:rPr>
-        <w:t xml:space="preserve">Ingénieur en Intelligence Artificielle passionné par les technologies avancées et l'impact qu'elles peuvent avoir sur les entreprises et la société. Fort d'une formation en réseaux et télécommunications, avec une expertise en machine </w:t>
-      </w:r>
-      <w:proofErr w:type="spellStart"/>
-      <w:r>
-        <w:rPr>
-          <w:rFonts w:ascii="Times New Roman" w:eastAsia="Times New Roman" w:hAnsi="Times New Roman" w:cs="Times New Roman"/>
-          <w:color w:val="auto"/>
-          <w:szCs w:val="24"/>
-          <w:lang w:eastAsia="fr-FR"/>
-        </w:rPr>
-        <w:t>learning</w:t>
-      </w:r>
-      <w:proofErr w:type="spellEnd"/>
-      <w:r>
-        <w:rPr>
-          <w:rFonts w:ascii="Times New Roman" w:eastAsia="Times New Roman" w:hAnsi="Times New Roman" w:cs="Times New Roman"/>
-          <w:color w:val="auto"/>
-          <w:szCs w:val="24"/>
-          <w:lang w:eastAsia="fr-FR"/>
-        </w:rPr>
-        <w:t xml:space="preserve">, </w:t>
-      </w:r>
-      <w:proofErr w:type="spellStart"/>
-      <w:r>
-        <w:rPr>
-          <w:rFonts w:ascii="Times New Roman" w:eastAsia="Times New Roman" w:hAnsi="Times New Roman" w:cs="Times New Roman"/>
-          <w:color w:val="auto"/>
-          <w:szCs w:val="24"/>
-          <w:lang w:eastAsia="fr-FR"/>
-        </w:rPr>
-        <w:t>deep</w:t>
-      </w:r>
-      <w:proofErr w:type="spellEnd"/>
-      <w:r>
-        <w:rPr>
-          <w:rFonts w:ascii="Times New Roman" w:eastAsia="Times New Roman" w:hAnsi="Times New Roman" w:cs="Times New Roman"/>
-          <w:color w:val="auto"/>
-          <w:szCs w:val="24"/>
-          <w:lang w:eastAsia="fr-FR"/>
-        </w:rPr>
-        <w:t xml:space="preserve"> </w:t>
-      </w:r>
-      <w:proofErr w:type="spellStart"/>
-      <w:r>
-        <w:rPr>
-          <w:rFonts w:ascii="Times New Roman" w:eastAsia="Times New Roman" w:hAnsi="Times New Roman" w:cs="Times New Roman"/>
-          <w:color w:val="auto"/>
-          <w:szCs w:val="24"/>
-          <w:lang w:eastAsia="fr-FR"/>
-        </w:rPr>
-        <w:t>learning</w:t>
-      </w:r>
-      <w:proofErr w:type="spellEnd"/>
-      <w:r>
-        <w:rPr>
-          <w:rFonts w:ascii="Times New Roman" w:eastAsia="Times New Roman" w:hAnsi="Times New Roman" w:cs="Times New Roman"/>
-          <w:color w:val="auto"/>
-          <w:szCs w:val="24"/>
-          <w:lang w:eastAsia="fr-FR"/>
-        </w:rPr>
-        <w:t xml:space="preserve"> et traitement du langage naturel. Enthousiaste à l'idée de résoudre des problèmes complexes en utilisant des algorithmes d'IA pour automatiser des processus et développer des solutions innovantes.</w:t>
+        <w:t>Étudiant en deuxième année de Licence en Réseaux et Télécommunications, je recherche une alternance pour mettre en pratique mes connaissances théoriques et approfondir mes compétences dans le domaine des réseaux, des télécommunications et de l’intelligence artificielle.</w:t>
       </w:r>
     </w:p>
     <w:p>
@@ -323,437 +307,7 @@
           <w:lang w:eastAsia="fr-FR"/>
         </w:rPr>
         <w:pict>
-          <v:rect id="_x0000_i1026" style="width:0;height:1.5pt" o:hralign="center" o:hrstd="t" o:hr="t" fillcolor="#a0a0a0" stroked="f"/>
-        </w:pict>
-      </w:r>
-    </w:p>
-    <w:p>
-      <w:pPr>
-        <w:spacing w:before="100" w:beforeAutospacing="1" w:after="100" w:afterAutospacing="1"/>
-        <w:outlineLvl w:val="2"/>
-        <w:rPr>
-          <w:rFonts w:ascii="Times New Roman" w:eastAsia="Times New Roman" w:hAnsi="Times New Roman" w:cs="Times New Roman"/>
-          <w:b/>
-          <w:bCs/>
-          <w:color w:val="auto"/>
-          <w:sz w:val="27"/>
-          <w:szCs w:val="27"/>
-          <w:lang w:eastAsia="fr-FR"/>
-        </w:rPr>
-      </w:pPr>
-      <w:r>
-        <w:rPr>
-          <w:rFonts w:ascii="Times New Roman" w:eastAsia="Times New Roman" w:hAnsi="Times New Roman" w:cs="Times New Roman"/>
-          <w:b/>
-          <w:bCs/>
-          <w:color w:val="auto"/>
-          <w:sz w:val="27"/>
-          <w:szCs w:val="27"/>
-          <w:lang w:eastAsia="fr-FR"/>
-        </w:rPr>
-        <w:t>Compétences Clés</w:t>
-      </w:r>
-    </w:p>
-    <w:p>
-      <w:pPr>
-        <w:numPr>
-          <w:ilvl w:val="0"/>
-          <w:numId w:val="17"/>
-        </w:numPr>
-        <w:spacing w:before="100" w:beforeAutospacing="1" w:after="100" w:afterAutospacing="1"/>
-        <w:rPr>
-          <w:rFonts w:ascii="Times New Roman" w:eastAsia="Times New Roman" w:hAnsi="Times New Roman" w:cs="Times New Roman"/>
-          <w:color w:val="auto"/>
-          <w:szCs w:val="24"/>
-          <w:lang w:eastAsia="fr-FR"/>
-        </w:rPr>
-      </w:pPr>
-      <w:r>
-        <w:rPr>
-          <w:rFonts w:ascii="Times New Roman" w:eastAsia="Times New Roman" w:hAnsi="Times New Roman" w:cs="Times New Roman"/>
-          <w:b/>
-          <w:bCs/>
-          <w:color w:val="auto"/>
-          <w:szCs w:val="24"/>
-          <w:lang w:eastAsia="fr-FR"/>
-        </w:rPr>
-        <w:t>Langages de Programmation</w:t>
-      </w:r>
-      <w:r>
-        <w:rPr>
-          <w:rFonts w:ascii="Times New Roman" w:eastAsia="Times New Roman" w:hAnsi="Times New Roman" w:cs="Times New Roman"/>
-          <w:color w:val="auto"/>
-          <w:szCs w:val="24"/>
-          <w:lang w:eastAsia="fr-FR"/>
-        </w:rPr>
-        <w:t xml:space="preserve"> : Python, C++, Java, R</w:t>
-      </w:r>
-    </w:p>
-    <w:p>
-      <w:pPr>
-        <w:numPr>
-          <w:ilvl w:val="0"/>
-          <w:numId w:val="17"/>
-        </w:numPr>
-        <w:spacing w:before="100" w:beforeAutospacing="1" w:after="100" w:afterAutospacing="1"/>
-        <w:rPr>
-          <w:rFonts w:ascii="Times New Roman" w:eastAsia="Times New Roman" w:hAnsi="Times New Roman" w:cs="Times New Roman"/>
-          <w:color w:val="auto"/>
-          <w:szCs w:val="24"/>
-          <w:lang w:eastAsia="fr-FR"/>
-        </w:rPr>
-      </w:pPr>
-      <w:r>
-        <w:rPr>
-          <w:rFonts w:ascii="Times New Roman" w:eastAsia="Times New Roman" w:hAnsi="Times New Roman" w:cs="Times New Roman"/>
-          <w:b/>
-          <w:bCs/>
-          <w:color w:val="auto"/>
-          <w:szCs w:val="24"/>
-          <w:lang w:eastAsia="fr-FR"/>
-        </w:rPr>
-        <w:t>Technologies</w:t>
-      </w:r>
-      <w:r>
-        <w:rPr>
-          <w:rFonts w:ascii="Times New Roman" w:eastAsia="Times New Roman" w:hAnsi="Times New Roman" w:cs="Times New Roman"/>
-          <w:color w:val="auto"/>
-          <w:szCs w:val="24"/>
-          <w:lang w:eastAsia="fr-FR"/>
-        </w:rPr>
-        <w:t xml:space="preserve"> : </w:t>
-      </w:r>
-      <w:proofErr w:type="spellStart"/>
-      <w:r>
-        <w:rPr>
-          <w:rFonts w:ascii="Times New Roman" w:eastAsia="Times New Roman" w:hAnsi="Times New Roman" w:cs="Times New Roman"/>
-          <w:color w:val="auto"/>
-          <w:szCs w:val="24"/>
-          <w:lang w:eastAsia="fr-FR"/>
-        </w:rPr>
-        <w:t>TensorFlow</w:t>
-      </w:r>
-      <w:proofErr w:type="spellEnd"/>
-      <w:r>
-        <w:rPr>
-          <w:rFonts w:ascii="Times New Roman" w:eastAsia="Times New Roman" w:hAnsi="Times New Roman" w:cs="Times New Roman"/>
-          <w:color w:val="auto"/>
-          <w:szCs w:val="24"/>
-          <w:lang w:eastAsia="fr-FR"/>
-        </w:rPr>
-        <w:t xml:space="preserve">, </w:t>
-      </w:r>
-      <w:proofErr w:type="spellStart"/>
-      <w:r>
-        <w:rPr>
-          <w:rFonts w:ascii="Times New Roman" w:eastAsia="Times New Roman" w:hAnsi="Times New Roman" w:cs="Times New Roman"/>
-          <w:color w:val="auto"/>
-          <w:szCs w:val="24"/>
-          <w:lang w:eastAsia="fr-FR"/>
-        </w:rPr>
-        <w:t>PyTorch</w:t>
-      </w:r>
-      <w:proofErr w:type="spellEnd"/>
-      <w:r>
-        <w:rPr>
-          <w:rFonts w:ascii="Times New Roman" w:eastAsia="Times New Roman" w:hAnsi="Times New Roman" w:cs="Times New Roman"/>
-          <w:color w:val="auto"/>
-          <w:szCs w:val="24"/>
-          <w:lang w:eastAsia="fr-FR"/>
-        </w:rPr>
-        <w:t xml:space="preserve">, </w:t>
-      </w:r>
-      <w:proofErr w:type="spellStart"/>
-      <w:r>
-        <w:rPr>
-          <w:rFonts w:ascii="Times New Roman" w:eastAsia="Times New Roman" w:hAnsi="Times New Roman" w:cs="Times New Roman"/>
-          <w:color w:val="auto"/>
-          <w:szCs w:val="24"/>
-          <w:lang w:eastAsia="fr-FR"/>
-        </w:rPr>
-        <w:t>Keras</w:t>
-      </w:r>
-      <w:proofErr w:type="spellEnd"/>
-      <w:r>
-        <w:rPr>
-          <w:rFonts w:ascii="Times New Roman" w:eastAsia="Times New Roman" w:hAnsi="Times New Roman" w:cs="Times New Roman"/>
-          <w:color w:val="auto"/>
-          <w:szCs w:val="24"/>
-          <w:lang w:eastAsia="fr-FR"/>
-        </w:rPr>
-        <w:t xml:space="preserve">, </w:t>
-      </w:r>
-      <w:proofErr w:type="spellStart"/>
-      <w:r>
-        <w:rPr>
-          <w:rFonts w:ascii="Times New Roman" w:eastAsia="Times New Roman" w:hAnsi="Times New Roman" w:cs="Times New Roman"/>
-          <w:color w:val="auto"/>
-          <w:szCs w:val="24"/>
-          <w:lang w:eastAsia="fr-FR"/>
-        </w:rPr>
-        <w:t>Scikit-Learn</w:t>
-      </w:r>
-      <w:proofErr w:type="spellEnd"/>
-    </w:p>
-    <w:p>
-      <w:pPr>
-        <w:numPr>
-          <w:ilvl w:val="0"/>
-          <w:numId w:val="17"/>
-        </w:numPr>
-        <w:spacing w:before="100" w:beforeAutospacing="1" w:after="100" w:afterAutospacing="1"/>
-        <w:rPr>
-          <w:rFonts w:ascii="Times New Roman" w:eastAsia="Times New Roman" w:hAnsi="Times New Roman" w:cs="Times New Roman"/>
-          <w:color w:val="auto"/>
-          <w:szCs w:val="24"/>
-          <w:lang w:eastAsia="fr-FR"/>
-        </w:rPr>
-      </w:pPr>
-      <w:r>
-        <w:rPr>
-          <w:rFonts w:ascii="Times New Roman" w:eastAsia="Times New Roman" w:hAnsi="Times New Roman" w:cs="Times New Roman"/>
-          <w:b/>
-          <w:bCs/>
-          <w:color w:val="auto"/>
-          <w:szCs w:val="24"/>
-          <w:lang w:eastAsia="fr-FR"/>
-        </w:rPr>
-        <w:t>Méthodes de Modélisation</w:t>
-      </w:r>
-      <w:r>
-        <w:rPr>
-          <w:rFonts w:ascii="Times New Roman" w:eastAsia="Times New Roman" w:hAnsi="Times New Roman" w:cs="Times New Roman"/>
-          <w:color w:val="auto"/>
-          <w:szCs w:val="24"/>
-          <w:lang w:eastAsia="fr-FR"/>
-        </w:rPr>
-        <w:t xml:space="preserve"> : Réseaux neuronaux, Apprentissage supervisé et non supervisé, </w:t>
-      </w:r>
-      <w:proofErr w:type="spellStart"/>
-      <w:r>
-        <w:rPr>
-          <w:rFonts w:ascii="Times New Roman" w:eastAsia="Times New Roman" w:hAnsi="Times New Roman" w:cs="Times New Roman"/>
-          <w:color w:val="auto"/>
-          <w:szCs w:val="24"/>
-          <w:lang w:eastAsia="fr-FR"/>
-        </w:rPr>
-        <w:t>Deep</w:t>
-      </w:r>
-      <w:proofErr w:type="spellEnd"/>
-      <w:r>
-        <w:rPr>
-          <w:rFonts w:ascii="Times New Roman" w:eastAsia="Times New Roman" w:hAnsi="Times New Roman" w:cs="Times New Roman"/>
-          <w:color w:val="auto"/>
-          <w:szCs w:val="24"/>
-          <w:lang w:eastAsia="fr-FR"/>
-        </w:rPr>
-        <w:t xml:space="preserve"> Learning</w:t>
-      </w:r>
-    </w:p>
-    <w:p>
-      <w:pPr>
-        <w:numPr>
-          <w:ilvl w:val="0"/>
-          <w:numId w:val="17"/>
-        </w:numPr>
-        <w:spacing w:before="100" w:beforeAutospacing="1" w:after="100" w:afterAutospacing="1"/>
-        <w:rPr>
-          <w:rFonts w:ascii="Times New Roman" w:eastAsia="Times New Roman" w:hAnsi="Times New Roman" w:cs="Times New Roman"/>
-          <w:color w:val="auto"/>
-          <w:szCs w:val="24"/>
-          <w:lang w:eastAsia="fr-FR"/>
-        </w:rPr>
-      </w:pPr>
-      <w:r>
-        <w:rPr>
-          <w:rFonts w:ascii="Times New Roman" w:eastAsia="Times New Roman" w:hAnsi="Times New Roman" w:cs="Times New Roman"/>
-          <w:b/>
-          <w:bCs/>
-          <w:color w:val="auto"/>
-          <w:szCs w:val="24"/>
-          <w:lang w:eastAsia="fr-FR"/>
-        </w:rPr>
-        <w:t>Outils de Développement</w:t>
-      </w:r>
-      <w:r>
-        <w:rPr>
-          <w:rFonts w:ascii="Times New Roman" w:eastAsia="Times New Roman" w:hAnsi="Times New Roman" w:cs="Times New Roman"/>
-          <w:color w:val="auto"/>
-          <w:szCs w:val="24"/>
-          <w:lang w:eastAsia="fr-FR"/>
-        </w:rPr>
-        <w:t xml:space="preserve"> : Git, Docker, </w:t>
-      </w:r>
-      <w:proofErr w:type="spellStart"/>
-      <w:r>
-        <w:rPr>
-          <w:rFonts w:ascii="Times New Roman" w:eastAsia="Times New Roman" w:hAnsi="Times New Roman" w:cs="Times New Roman"/>
-          <w:color w:val="auto"/>
-          <w:szCs w:val="24"/>
-          <w:lang w:eastAsia="fr-FR"/>
-        </w:rPr>
-        <w:t>Kubernetes</w:t>
-      </w:r>
-      <w:proofErr w:type="spellEnd"/>
-    </w:p>
-    <w:p>
-      <w:pPr>
-        <w:numPr>
-          <w:ilvl w:val="0"/>
-          <w:numId w:val="17"/>
-        </w:numPr>
-        <w:spacing w:before="100" w:beforeAutospacing="1" w:after="100" w:afterAutospacing="1"/>
-        <w:rPr>
-          <w:rFonts w:ascii="Times New Roman" w:eastAsia="Times New Roman" w:hAnsi="Times New Roman" w:cs="Times New Roman"/>
-          <w:color w:val="auto"/>
-          <w:szCs w:val="24"/>
-          <w:lang w:eastAsia="fr-FR"/>
-        </w:rPr>
-      </w:pPr>
-      <w:r>
-        <w:rPr>
-          <w:rFonts w:ascii="Times New Roman" w:eastAsia="Times New Roman" w:hAnsi="Times New Roman" w:cs="Times New Roman"/>
-          <w:b/>
-          <w:bCs/>
-          <w:color w:val="auto"/>
-          <w:szCs w:val="24"/>
-          <w:lang w:eastAsia="fr-FR"/>
-        </w:rPr>
-        <w:t>Traitement du Langage Naturel</w:t>
-      </w:r>
-      <w:r>
-        <w:rPr>
-          <w:rFonts w:ascii="Times New Roman" w:eastAsia="Times New Roman" w:hAnsi="Times New Roman" w:cs="Times New Roman"/>
-          <w:color w:val="auto"/>
-          <w:szCs w:val="24"/>
-          <w:lang w:eastAsia="fr-FR"/>
-        </w:rPr>
-        <w:t xml:space="preserve"> : NLP, Transformers, GPT-3</w:t>
-      </w:r>
-    </w:p>
-    <w:p>
-      <w:pPr>
-        <w:numPr>
-          <w:ilvl w:val="0"/>
-          <w:numId w:val="17"/>
-        </w:numPr>
-        <w:spacing w:before="100" w:beforeAutospacing="1" w:after="100" w:afterAutospacing="1"/>
-        <w:rPr>
-          <w:rFonts w:ascii="Times New Roman" w:eastAsia="Times New Roman" w:hAnsi="Times New Roman" w:cs="Times New Roman"/>
-          <w:color w:val="auto"/>
-          <w:szCs w:val="24"/>
-          <w:lang w:eastAsia="fr-FR"/>
-        </w:rPr>
-      </w:pPr>
-      <w:r>
-        <w:rPr>
-          <w:rFonts w:ascii="Times New Roman" w:eastAsia="Times New Roman" w:hAnsi="Times New Roman" w:cs="Times New Roman"/>
-          <w:b/>
-          <w:bCs/>
-          <w:color w:val="auto"/>
-          <w:szCs w:val="24"/>
-          <w:lang w:eastAsia="fr-FR"/>
-        </w:rPr>
-        <w:t>Bases de données</w:t>
-      </w:r>
-      <w:r>
-        <w:rPr>
-          <w:rFonts w:ascii="Times New Roman" w:eastAsia="Times New Roman" w:hAnsi="Times New Roman" w:cs="Times New Roman"/>
-          <w:color w:val="auto"/>
-          <w:szCs w:val="24"/>
-          <w:lang w:eastAsia="fr-FR"/>
-        </w:rPr>
-        <w:t xml:space="preserve"> : SQL, MongoDB</w:t>
-      </w:r>
-    </w:p>
-    <w:p>
-      <w:pPr>
-        <w:numPr>
-          <w:ilvl w:val="0"/>
-          <w:numId w:val="17"/>
-        </w:numPr>
-        <w:spacing w:before="100" w:beforeAutospacing="1" w:after="100" w:afterAutospacing="1"/>
-        <w:rPr>
-          <w:rFonts w:ascii="Times New Roman" w:eastAsia="Times New Roman" w:hAnsi="Times New Roman" w:cs="Times New Roman"/>
-          <w:color w:val="auto"/>
-          <w:szCs w:val="24"/>
-          <w:lang w:eastAsia="fr-FR"/>
-        </w:rPr>
-      </w:pPr>
-      <w:r>
-        <w:rPr>
-          <w:rFonts w:ascii="Times New Roman" w:eastAsia="Times New Roman" w:hAnsi="Times New Roman" w:cs="Times New Roman"/>
-          <w:b/>
-          <w:bCs/>
-          <w:color w:val="auto"/>
-          <w:szCs w:val="24"/>
-          <w:lang w:eastAsia="fr-FR"/>
-        </w:rPr>
-        <w:t>Systèmes</w:t>
-      </w:r>
-      <w:r>
-        <w:rPr>
-          <w:rFonts w:ascii="Times New Roman" w:eastAsia="Times New Roman" w:hAnsi="Times New Roman" w:cs="Times New Roman"/>
-          <w:color w:val="auto"/>
-          <w:szCs w:val="24"/>
-          <w:lang w:eastAsia="fr-FR"/>
-        </w:rPr>
-        <w:t xml:space="preserve"> : Linux, Windows</w:t>
-      </w:r>
-    </w:p>
-    <w:p>
-      <w:pPr>
-        <w:numPr>
-          <w:ilvl w:val="0"/>
-          <w:numId w:val="17"/>
-        </w:numPr>
-        <w:spacing w:before="100" w:beforeAutospacing="1" w:after="100" w:afterAutospacing="1"/>
-        <w:rPr>
-          <w:rFonts w:ascii="Times New Roman" w:eastAsia="Times New Roman" w:hAnsi="Times New Roman" w:cs="Times New Roman"/>
-          <w:color w:val="auto"/>
-          <w:szCs w:val="24"/>
-          <w:lang w:eastAsia="fr-FR"/>
-        </w:rPr>
-      </w:pPr>
-      <w:r>
-        <w:rPr>
-          <w:rFonts w:ascii="Times New Roman" w:eastAsia="Times New Roman" w:hAnsi="Times New Roman" w:cs="Times New Roman"/>
-          <w:b/>
-          <w:bCs/>
-          <w:color w:val="auto"/>
-          <w:szCs w:val="24"/>
-          <w:lang w:eastAsia="fr-FR"/>
-        </w:rPr>
-        <w:t>Autres</w:t>
-      </w:r>
-      <w:r>
-        <w:rPr>
-          <w:rFonts w:ascii="Times New Roman" w:eastAsia="Times New Roman" w:hAnsi="Times New Roman" w:cs="Times New Roman"/>
-          <w:color w:val="auto"/>
-          <w:szCs w:val="24"/>
-          <w:lang w:eastAsia="fr-FR"/>
-        </w:rPr>
-        <w:t xml:space="preserve"> : Analyse de données, Optimisation, Méthodes statistiques</w:t>
-      </w:r>
-    </w:p>
-    <w:p>
-      <w:pPr>
-        <w:rPr>
-          <w:rFonts w:ascii="Times New Roman" w:eastAsia="Times New Roman" w:hAnsi="Times New Roman" w:cs="Times New Roman"/>
-          <w:color w:val="auto"/>
-          <w:szCs w:val="24"/>
-          <w:lang w:eastAsia="fr-FR"/>
-        </w:rPr>
-      </w:pPr>
-      <w:r>
-        <w:rPr>
-          <w:rFonts w:ascii="Times New Roman" w:eastAsia="Times New Roman" w:hAnsi="Times New Roman" w:cs="Times New Roman"/>
-          <w:color w:val="auto"/>
-          <w:szCs w:val="24"/>
-          <w:lang w:eastAsia="fr-FR"/>
-        </w:rPr>
-        <w:pict>
-          <v:rect id="_x0000_i1027" style="width:0;height:1.5pt" o:hralign="center" o:hrstd="t" o:hr="t" fillcolor="#a0a0a0" stroked="f"/>
+          <v:rect id="_x0000_i1040" style="width:0;height:1.5pt" o:hralign="center" o:hrstd="t" o:hr="t" fillcolor="#a0a0a0" stroked="f"/>
         </w:pict>
       </w:r>
     </w:p>
@@ -803,7 +357,7 @@
           <w:szCs w:val="24"/>
           <w:lang w:eastAsia="fr-FR"/>
         </w:rPr>
-        <w:t>Master en Intelligence Artificielle</w:t>
+        <w:t>2024 – Présent</w:t>
       </w:r>
       <w:r>
         <w:rPr>
@@ -813,15 +367,42 @@
           <w:lang w:eastAsia="fr-FR"/>
         </w:rPr>
         <w:br/>
-        <w:t>Université de [Nom de l’Université], [Année de début] - [Année de fin]</w:t>
+      </w:r>
+      <w:r>
+        <w:rPr>
+          <w:rFonts w:ascii="Times New Roman" w:eastAsia="Times New Roman" w:hAnsi="Times New Roman" w:cs="Times New Roman"/>
+          <w:i/>
+          <w:iCs/>
+          <w:color w:val="auto"/>
+          <w:szCs w:val="24"/>
+          <w:lang w:eastAsia="fr-FR"/>
+        </w:rPr>
+        <w:t>IUT de roanne</w:t>
+      </w:r>
+      <w:bookmarkStart w:id="0" w:name="_GoBack"/>
+      <w:bookmarkEnd w:id="0"/>
+      <w:r>
+        <w:rPr>
+          <w:rFonts w:ascii="Times New Roman" w:eastAsia="Times New Roman" w:hAnsi="Times New Roman" w:cs="Times New Roman"/>
+          <w:color w:val="auto"/>
+          <w:szCs w:val="24"/>
+          <w:lang w:eastAsia="fr-FR"/>
+        </w:rPr>
+        <w:t xml:space="preserve"> – France</w:t>
+      </w:r>
+      <w:r>
+        <w:rPr>
+          <w:rFonts w:ascii="Times New Roman" w:eastAsia="Times New Roman" w:hAnsi="Times New Roman" w:cs="Times New Roman"/>
+          <w:color w:val="auto"/>
+          <w:szCs w:val="24"/>
+          <w:lang w:eastAsia="fr-FR"/>
+        </w:rPr>
+        <w:br/>
+        <w:t>Licence 1 en Réseaux et Télécommunications</w:t>
       </w:r>
     </w:p>
     <w:p>
       <w:pPr>
-        <w:numPr>
-          <w:ilvl w:val="0"/>
-          <w:numId w:val="18"/>
-        </w:numPr>
         <w:spacing w:before="100" w:beforeAutospacing="1" w:after="100" w:afterAutospacing="1"/>
         <w:rPr>
           <w:rFonts w:ascii="Times New Roman" w:eastAsia="Times New Roman" w:hAnsi="Times New Roman" w:cs="Times New Roman"/>
@@ -833,13 +414,14 @@
       <w:r>
         <w:rPr>
           <w:rFonts w:ascii="Times New Roman" w:eastAsia="Times New Roman" w:hAnsi="Times New Roman" w:cs="Times New Roman"/>
+          <w:b/>
+          <w:bCs/>
           <w:color w:val="auto"/>
           <w:szCs w:val="24"/>
           <w:lang w:eastAsia="fr-FR"/>
         </w:rPr>
-        <w:t xml:space="preserve">Cours suivis : Apprentissage automatique, </w:t>
+        <w:t>2022 – 2024</w:t>
       </w:r>
-      <w:proofErr w:type="spellStart"/>
       <w:r>
         <w:rPr>
           <w:rFonts w:ascii="Times New Roman" w:eastAsia="Times New Roman" w:hAnsi="Times New Roman" w:cs="Times New Roman"/>
@@ -847,7 +429,41 @@
           <w:szCs w:val="24"/>
           <w:lang w:eastAsia="fr-FR"/>
         </w:rPr>
-        <w:t>Deep</w:t>
+        <w:br/>
+      </w:r>
+      <w:r>
+        <w:rPr>
+          <w:rFonts w:ascii="Times New Roman" w:eastAsia="Times New Roman" w:hAnsi="Times New Roman" w:cs="Times New Roman"/>
+          <w:i/>
+          <w:iCs/>
+          <w:color w:val="auto"/>
+          <w:szCs w:val="24"/>
+          <w:lang w:eastAsia="fr-FR"/>
+        </w:rPr>
+        <w:t xml:space="preserve">Lycée </w:t>
+      </w:r>
+      <w:r>
+        <w:rPr>
+          <w:rFonts w:ascii="Times New Roman" w:eastAsia="Times New Roman" w:hAnsi="Times New Roman" w:cs="Times New Roman"/>
+          <w:i/>
+          <w:iCs/>
+          <w:color w:val="auto"/>
+          <w:szCs w:val="24"/>
+          <w:lang w:eastAsia="fr-FR"/>
+        </w:rPr>
+        <w:t xml:space="preserve">Raymond </w:t>
+      </w:r>
+      <w:proofErr w:type="spellStart"/>
+      <w:r>
+        <w:rPr>
+          <w:rFonts w:ascii="Times New Roman" w:eastAsia="Times New Roman" w:hAnsi="Times New Roman" w:cs="Times New Roman"/>
+          <w:i/>
+          <w:iCs/>
+          <w:color w:val="auto"/>
+          <w:szCs w:val="24"/>
+          <w:lang w:eastAsia="fr-FR"/>
+        </w:rPr>
+        <w:t>Bouckat</w:t>
       </w:r>
       <w:proofErr w:type="spellEnd"/>
       <w:r>
@@ -857,73 +473,7 @@
           <w:szCs w:val="24"/>
           <w:lang w:eastAsia="fr-FR"/>
         </w:rPr>
-        <w:t xml:space="preserve"> Learning, Traitement du langage naturel, Vision par ordinateur, Éthique de l'IA.</w:t>
-      </w:r>
-    </w:p>
-    <w:p>
-      <w:pPr>
-        <w:numPr>
-          <w:ilvl w:val="0"/>
-          <w:numId w:val="18"/>
-        </w:numPr>
-        <w:spacing w:before="100" w:beforeAutospacing="1" w:after="100" w:afterAutospacing="1"/>
-        <w:rPr>
-          <w:rFonts w:ascii="Times New Roman" w:eastAsia="Times New Roman" w:hAnsi="Times New Roman" w:cs="Times New Roman"/>
-          <w:color w:val="auto"/>
-          <w:szCs w:val="24"/>
-          <w:lang w:eastAsia="fr-FR"/>
-        </w:rPr>
-      </w:pPr>
-      <w:r>
-        <w:rPr>
-          <w:rFonts w:ascii="Times New Roman" w:eastAsia="Times New Roman" w:hAnsi="Times New Roman" w:cs="Times New Roman"/>
-          <w:color w:val="auto"/>
-          <w:szCs w:val="24"/>
-          <w:lang w:eastAsia="fr-FR"/>
-        </w:rPr>
-        <w:t xml:space="preserve">Projet notable : Développement d'un modèle de prédiction pour la gestion des stocks à l’aide d’algorithmes de machine </w:t>
-      </w:r>
-      <w:proofErr w:type="spellStart"/>
-      <w:r>
-        <w:rPr>
-          <w:rFonts w:ascii="Times New Roman" w:eastAsia="Times New Roman" w:hAnsi="Times New Roman" w:cs="Times New Roman"/>
-          <w:color w:val="auto"/>
-          <w:szCs w:val="24"/>
-          <w:lang w:eastAsia="fr-FR"/>
-        </w:rPr>
-        <w:t>learning</w:t>
-      </w:r>
-      <w:proofErr w:type="spellEnd"/>
-      <w:r>
-        <w:rPr>
-          <w:rFonts w:ascii="Times New Roman" w:eastAsia="Times New Roman" w:hAnsi="Times New Roman" w:cs="Times New Roman"/>
-          <w:color w:val="auto"/>
-          <w:szCs w:val="24"/>
-          <w:lang w:eastAsia="fr-FR"/>
-        </w:rPr>
-        <w:t>.</w:t>
-      </w:r>
-    </w:p>
-    <w:p>
-      <w:pPr>
-        <w:spacing w:before="100" w:beforeAutospacing="1" w:after="100" w:afterAutospacing="1"/>
-        <w:rPr>
-          <w:rFonts w:ascii="Times New Roman" w:eastAsia="Times New Roman" w:hAnsi="Times New Roman" w:cs="Times New Roman"/>
-          <w:color w:val="auto"/>
-          <w:szCs w:val="24"/>
-          <w:lang w:eastAsia="fr-FR"/>
-        </w:rPr>
-      </w:pPr>
-      <w:r>
-        <w:rPr>
-          <w:rFonts w:ascii="Times New Roman" w:eastAsia="Times New Roman" w:hAnsi="Times New Roman" w:cs="Times New Roman"/>
-          <w:b/>
-          <w:bCs/>
-          <w:color w:val="auto"/>
-          <w:szCs w:val="24"/>
-          <w:lang w:eastAsia="fr-FR"/>
-        </w:rPr>
-        <w:t>Licence en Informatique et Réseaux</w:t>
+        <w:t xml:space="preserve"> – Gabon</w:t>
       </w:r>
       <w:r>
         <w:rPr>
@@ -933,56 +483,7 @@
           <w:lang w:eastAsia="fr-FR"/>
         </w:rPr>
         <w:br/>
-        <w:t>Université de [Nom de l’Université], [Année de début] - [Année de fin]</w:t>
-      </w:r>
-    </w:p>
-    <w:p>
-      <w:pPr>
-        <w:numPr>
-          <w:ilvl w:val="0"/>
-          <w:numId w:val="19"/>
-        </w:numPr>
-        <w:spacing w:before="100" w:beforeAutospacing="1" w:after="100" w:afterAutospacing="1"/>
-        <w:rPr>
-          <w:rFonts w:ascii="Times New Roman" w:eastAsia="Times New Roman" w:hAnsi="Times New Roman" w:cs="Times New Roman"/>
-          <w:color w:val="auto"/>
-          <w:szCs w:val="24"/>
-          <w:lang w:eastAsia="fr-FR"/>
-        </w:rPr>
-      </w:pPr>
-      <w:r>
-        <w:rPr>
-          <w:rFonts w:ascii="Times New Roman" w:eastAsia="Times New Roman" w:hAnsi="Times New Roman" w:cs="Times New Roman"/>
-          <w:color w:val="auto"/>
-          <w:szCs w:val="24"/>
-          <w:lang w:eastAsia="fr-FR"/>
-        </w:rPr>
-        <w:lastRenderedPageBreak/>
-        <w:t>Cours suivis : Algorithmes et structures de données, Programmation Python, Introduction à l'IA, Analyse de données.</w:t>
-      </w:r>
-    </w:p>
-    <w:p>
-      <w:pPr>
-        <w:numPr>
-          <w:ilvl w:val="0"/>
-          <w:numId w:val="19"/>
-        </w:numPr>
-        <w:spacing w:before="100" w:beforeAutospacing="1" w:after="100" w:afterAutospacing="1"/>
-        <w:rPr>
-          <w:rFonts w:ascii="Times New Roman" w:eastAsia="Times New Roman" w:hAnsi="Times New Roman" w:cs="Times New Roman"/>
-          <w:color w:val="auto"/>
-          <w:szCs w:val="24"/>
-          <w:lang w:eastAsia="fr-FR"/>
-        </w:rPr>
-      </w:pPr>
-      <w:r>
-        <w:rPr>
-          <w:rFonts w:ascii="Times New Roman" w:eastAsia="Times New Roman" w:hAnsi="Times New Roman" w:cs="Times New Roman"/>
-          <w:color w:val="auto"/>
-          <w:szCs w:val="24"/>
-          <w:lang w:eastAsia="fr-FR"/>
-        </w:rPr>
-        <w:t>Projet notable : Mise en œuvre d'un algorithme de classification d'images en utilisant un réseau neuronal convolutif.</w:t>
+        <w:t>Baccalauréat, spécialité Mathématiques et Physique</w:t>
       </w:r>
     </w:p>
     <w:p>
@@ -1002,7 +503,7 @@
           <w:lang w:eastAsia="fr-FR"/>
         </w:rPr>
         <w:pict>
-          <v:rect id="_x0000_i1028" style="width:0;height:1.5pt" o:hralign="center" o:hrstd="t" o:hr="t" fillcolor="#a0a0a0" stroked="f"/>
+          <v:rect id="_x0000_i1041" style="width:0;height:1.5pt" o:hralign="center" o:hrstd="t" o:hr="t" fillcolor="#a0a0a0" stroked="f"/>
         </w:pict>
       </w:r>
     </w:p>
@@ -1030,7 +531,7 @@
           <w:szCs w:val="27"/>
           <w:lang w:eastAsia="fr-FR"/>
         </w:rPr>
-        <w:t>Expérience Professionnelle</w:t>
+        <w:t>Expériences professionnelles</w:t>
       </w:r>
     </w:p>
     <w:p>
@@ -1052,7 +553,7 @@
           <w:szCs w:val="24"/>
           <w:lang w:eastAsia="fr-FR"/>
         </w:rPr>
-        <w:t>Stagiaire en Intelligence Artificielle</w:t>
+        <w:t>2023 – 2024</w:t>
       </w:r>
       <w:r>
         <w:rPr>
@@ -1062,14 +563,64 @@
           <w:lang w:eastAsia="fr-FR"/>
         </w:rPr>
         <w:br/>
-        <w:t>[Nom de l’Entreprise], [Lieu] — [Date de début] - [Date de fin]</w:t>
+      </w:r>
+      <w:r>
+        <w:rPr>
+          <w:rFonts w:ascii="Times New Roman" w:eastAsia="Times New Roman" w:hAnsi="Times New Roman" w:cs="Times New Roman"/>
+          <w:i/>
+          <w:iCs/>
+          <w:color w:val="auto"/>
+          <w:szCs w:val="24"/>
+          <w:lang w:eastAsia="fr-FR"/>
+        </w:rPr>
+        <w:t xml:space="preserve">Boulangerie </w:t>
+      </w:r>
+      <w:r>
+        <w:rPr>
+          <w:rFonts w:ascii="Times New Roman" w:eastAsia="Times New Roman" w:hAnsi="Times New Roman" w:cs="Times New Roman"/>
+          <w:i/>
+          <w:iCs/>
+          <w:color w:val="auto"/>
+          <w:szCs w:val="24"/>
+          <w:lang w:eastAsia="fr-FR"/>
+        </w:rPr>
+        <w:t>blé dorée</w:t>
+      </w:r>
+      <w:r>
+        <w:rPr>
+          <w:rFonts w:ascii="Times New Roman" w:eastAsia="Times New Roman" w:hAnsi="Times New Roman" w:cs="Times New Roman"/>
+          <w:color w:val="auto"/>
+          <w:szCs w:val="24"/>
+          <w:lang w:eastAsia="fr-FR"/>
+        </w:rPr>
+        <w:t xml:space="preserve"> – Gabon</w:t>
+      </w:r>
+      <w:r>
+        <w:rPr>
+          <w:rFonts w:ascii="Times New Roman" w:eastAsia="Times New Roman" w:hAnsi="Times New Roman" w:cs="Times New Roman"/>
+          <w:color w:val="auto"/>
+          <w:szCs w:val="24"/>
+          <w:lang w:eastAsia="fr-FR"/>
+        </w:rPr>
+        <w:br/>
+      </w:r>
+      <w:r>
+        <w:rPr>
+          <w:rFonts w:ascii="Times New Roman" w:eastAsia="Times New Roman" w:hAnsi="Times New Roman" w:cs="Times New Roman"/>
+          <w:i/>
+          <w:iCs/>
+          <w:color w:val="auto"/>
+          <w:szCs w:val="24"/>
+          <w:lang w:eastAsia="fr-FR"/>
+        </w:rPr>
+        <w:t>Vendeur/Boulanger</w:t>
       </w:r>
     </w:p>
     <w:p>
       <w:pPr>
         <w:numPr>
           <w:ilvl w:val="0"/>
-          <w:numId w:val="20"/>
+          <w:numId w:val="27"/>
         </w:numPr>
         <w:spacing w:before="100" w:beforeAutospacing="1" w:after="100" w:afterAutospacing="1"/>
         <w:rPr>
@@ -1086,14 +637,14 @@
           <w:szCs w:val="24"/>
           <w:lang w:eastAsia="fr-FR"/>
         </w:rPr>
-        <w:t>Développement d'un système de recommandation basé sur le filtrage collaboratif pour une plateforme e-commerce.</w:t>
+        <w:t>Accueil des clients et gestion des commandes</w:t>
       </w:r>
     </w:p>
     <w:p>
       <w:pPr>
         <w:numPr>
           <w:ilvl w:val="0"/>
-          <w:numId w:val="20"/>
+          <w:numId w:val="27"/>
         </w:numPr>
         <w:spacing w:before="100" w:beforeAutospacing="1" w:after="100" w:afterAutospacing="1"/>
         <w:rPr>
@@ -1110,14 +661,14 @@
           <w:szCs w:val="24"/>
           <w:lang w:eastAsia="fr-FR"/>
         </w:rPr>
-        <w:t>Optimisation des algorithmes de prédiction pour améliorer l'exactitude des résultats.</w:t>
+        <w:t>Préparation des produits de boulangerie et gestion des stocks</w:t>
       </w:r>
     </w:p>
     <w:p>
       <w:pPr>
         <w:numPr>
           <w:ilvl w:val="0"/>
-          <w:numId w:val="20"/>
+          <w:numId w:val="27"/>
         </w:numPr>
         <w:spacing w:before="100" w:beforeAutospacing="1" w:after="100" w:afterAutospacing="1"/>
         <w:rPr>
@@ -1134,7 +685,7 @@
           <w:szCs w:val="24"/>
           <w:lang w:eastAsia="fr-FR"/>
         </w:rPr>
-        <w:t>Collaboration avec les équipes de développement pour intégrer l'IA dans les produits existants.</w:t>
+        <w:t>Participation à la mise en place des promotions</w:t>
       </w:r>
     </w:p>
     <w:p>
@@ -1156,7 +707,7 @@
           <w:szCs w:val="24"/>
           <w:lang w:eastAsia="fr-FR"/>
         </w:rPr>
-        <w:t>Stagiaire en Data Science</w:t>
+        <w:t>2022 – 2023</w:t>
       </w:r>
       <w:r>
         <w:rPr>
@@ -1166,14 +717,53 @@
           <w:lang w:eastAsia="fr-FR"/>
         </w:rPr>
         <w:br/>
-        <w:t>[Nom de l’Entreprise], [Lieu] — [Date de début] - [Date de fin]</w:t>
+      </w:r>
+      <w:r>
+        <w:rPr>
+          <w:rFonts w:ascii="Times New Roman" w:eastAsia="Times New Roman" w:hAnsi="Times New Roman" w:cs="Times New Roman"/>
+          <w:i/>
+          <w:iCs/>
+          <w:color w:val="auto"/>
+          <w:szCs w:val="24"/>
+          <w:lang w:eastAsia="fr-FR"/>
+        </w:rPr>
+        <w:t>Assistance en maçonnerie</w:t>
+      </w:r>
+      <w:r>
+        <w:rPr>
+          <w:rFonts w:ascii="Times New Roman" w:eastAsia="Times New Roman" w:hAnsi="Times New Roman" w:cs="Times New Roman"/>
+          <w:color w:val="auto"/>
+          <w:szCs w:val="24"/>
+          <w:lang w:eastAsia="fr-FR"/>
+        </w:rPr>
+        <w:t xml:space="preserve"> – Gabon</w:t>
+      </w:r>
+      <w:r>
+        <w:rPr>
+          <w:rFonts w:ascii="Times New Roman" w:eastAsia="Times New Roman" w:hAnsi="Times New Roman" w:cs="Times New Roman"/>
+          <w:color w:val="auto"/>
+          <w:szCs w:val="24"/>
+          <w:lang w:eastAsia="fr-FR"/>
+        </w:rPr>
+        <w:br/>
+      </w:r>
+      <w:r>
+        <w:rPr>
+          <w:rFonts w:ascii="Times New Roman" w:eastAsia="Times New Roman" w:hAnsi="Times New Roman" w:cs="Times New Roman"/>
+          <w:i/>
+          <w:iCs/>
+          <w:color w:val="auto"/>
+          <w:szCs w:val="24"/>
+          <w:lang w:eastAsia="fr-FR"/>
+        </w:rPr>
+        <w:t>Aide à la construction</w:t>
       </w:r>
     </w:p>
     <w:p>
       <w:pPr>
         <w:numPr>
           <w:ilvl w:val="0"/>
-          <w:numId w:val="21"/>
+          <w:numId w:val="28"/>
         </w:numPr>
         <w:spacing w:before="100" w:beforeAutospacing="1" w:after="100" w:afterAutospacing="1"/>
         <w:rPr>
@@ -1190,14 +780,14 @@
           <w:szCs w:val="24"/>
           <w:lang w:eastAsia="fr-FR"/>
         </w:rPr>
-        <w:t>Analyse des ensembles de données pour identifier des tendances et des modèles de comportement des utilisateurs.</w:t>
+        <w:t>Participation à la réalisation de divers travaux de maçonnerie</w:t>
       </w:r>
     </w:p>
     <w:p>
       <w:pPr>
         <w:numPr>
           <w:ilvl w:val="0"/>
-          <w:numId w:val="21"/>
+          <w:numId w:val="28"/>
         </w:numPr>
         <w:spacing w:before="100" w:beforeAutospacing="1" w:after="100" w:afterAutospacing="1"/>
         <w:rPr>
@@ -1214,7 +804,126 @@
           <w:szCs w:val="24"/>
           <w:lang w:eastAsia="fr-FR"/>
         </w:rPr>
-        <w:t xml:space="preserve">Implémentation d'algorithmes de machine </w:t>
+        <w:t>Assistance dans la gestion des matériaux et outils</w:t>
+      </w:r>
+    </w:p>
+    <w:p>
+      <w:pPr>
+        <w:rPr>
+          <w:rFonts w:ascii="Times New Roman" w:eastAsia="Times New Roman" w:hAnsi="Times New Roman" w:cs="Times New Roman"/>
+          <w:color w:val="auto"/>
+          <w:szCs w:val="24"/>
+          <w:lang w:eastAsia="fr-FR"/>
+        </w:rPr>
+      </w:pPr>
+      <w:r>
+        <w:rPr>
+          <w:rFonts w:ascii="Times New Roman" w:eastAsia="Times New Roman" w:hAnsi="Times New Roman" w:cs="Times New Roman"/>
+          <w:color w:val="auto"/>
+          <w:szCs w:val="24"/>
+          <w:lang w:eastAsia="fr-FR"/>
+        </w:rPr>
+        <w:lastRenderedPageBreak/>
+        <w:pict>
+          <v:rect id="_x0000_i1042" style="width:0;height:1.5pt" o:hralign="center" o:hrstd="t" o:hr="t" fillcolor="#a0a0a0" stroked="f"/>
+        </w:pict>
+      </w:r>
+    </w:p>
+    <w:p>
+      <w:pPr>
+        <w:spacing w:before="100" w:beforeAutospacing="1" w:after="100" w:afterAutospacing="1"/>
+        <w:outlineLvl w:val="2"/>
+        <w:rPr>
+          <w:rFonts w:ascii="Times New Roman" w:eastAsia="Times New Roman" w:hAnsi="Times New Roman" w:cs="Times New Roman"/>
+          <w:b/>
+          <w:bCs/>
+          <w:color w:val="auto"/>
+          <w:sz w:val="27"/>
+          <w:szCs w:val="27"/>
+          <w:lang w:eastAsia="fr-FR"/>
+        </w:rPr>
+      </w:pPr>
+      <w:r>
+        <w:rPr>
+          <w:rFonts w:ascii="Times New Roman" w:eastAsia="Times New Roman" w:hAnsi="Times New Roman" w:cs="Times New Roman"/>
+          <w:b/>
+          <w:bCs/>
+          <w:color w:val="auto"/>
+          <w:sz w:val="27"/>
+          <w:szCs w:val="27"/>
+          <w:lang w:eastAsia="fr-FR"/>
+        </w:rPr>
+        <w:t>Compétences</w:t>
+      </w:r>
+    </w:p>
+    <w:p>
+      <w:pPr>
+        <w:numPr>
+          <w:ilvl w:val="0"/>
+          <w:numId w:val="29"/>
+        </w:numPr>
+        <w:spacing w:before="100" w:beforeAutospacing="1" w:after="100" w:afterAutospacing="1"/>
+        <w:rPr>
+          <w:rFonts w:ascii="Times New Roman" w:eastAsia="Times New Roman" w:hAnsi="Times New Roman" w:cs="Times New Roman"/>
+          <w:color w:val="auto"/>
+          <w:szCs w:val="24"/>
+          <w:lang w:eastAsia="fr-FR"/>
+        </w:rPr>
+      </w:pPr>
+      <w:r>
+        <w:rPr>
+          <w:rFonts w:ascii="Times New Roman" w:eastAsia="Times New Roman" w:hAnsi="Times New Roman" w:cs="Times New Roman"/>
+          <w:b/>
+          <w:bCs/>
+          <w:color w:val="auto"/>
+          <w:szCs w:val="24"/>
+          <w:lang w:eastAsia="fr-FR"/>
+        </w:rPr>
+        <w:t>Langages de programmation</w:t>
+      </w:r>
+      <w:r>
+        <w:rPr>
+          <w:rFonts w:ascii="Times New Roman" w:eastAsia="Times New Roman" w:hAnsi="Times New Roman" w:cs="Times New Roman"/>
+          <w:color w:val="auto"/>
+          <w:szCs w:val="24"/>
+          <w:lang w:eastAsia="fr-FR"/>
+        </w:rPr>
+        <w:t xml:space="preserve"> : Python, C, PHP</w:t>
+      </w:r>
+    </w:p>
+    <w:p>
+      <w:pPr>
+        <w:numPr>
+          <w:ilvl w:val="0"/>
+          <w:numId w:val="29"/>
+        </w:numPr>
+        <w:spacing w:before="100" w:beforeAutospacing="1" w:after="100" w:afterAutospacing="1"/>
+        <w:rPr>
+          <w:rFonts w:ascii="Times New Roman" w:eastAsia="Times New Roman" w:hAnsi="Times New Roman" w:cs="Times New Roman"/>
+          <w:color w:val="auto"/>
+          <w:szCs w:val="24"/>
+          <w:lang w:eastAsia="fr-FR"/>
+        </w:rPr>
+      </w:pPr>
+      <w:r>
+        <w:rPr>
+          <w:rFonts w:ascii="Times New Roman" w:eastAsia="Times New Roman" w:hAnsi="Times New Roman" w:cs="Times New Roman"/>
+          <w:b/>
+          <w:bCs/>
+          <w:color w:val="auto"/>
+          <w:szCs w:val="24"/>
+          <w:lang w:eastAsia="fr-FR"/>
+        </w:rPr>
+        <w:t>Outils et logiciels</w:t>
+      </w:r>
+      <w:r>
+        <w:rPr>
+          <w:rFonts w:ascii="Times New Roman" w:eastAsia="Times New Roman" w:hAnsi="Times New Roman" w:cs="Times New Roman"/>
+          <w:color w:val="auto"/>
+          <w:szCs w:val="24"/>
+          <w:lang w:eastAsia="fr-FR"/>
+        </w:rPr>
+        <w:t xml:space="preserve"> : Cisco </w:t>
       </w:r>
       <w:proofErr w:type="spellStart"/>
       <w:r>
@@ -1224,7 +933,7 @@
           <w:szCs w:val="24"/>
           <w:lang w:eastAsia="fr-FR"/>
         </w:rPr>
-        <w:t>learning</w:t>
+        <w:t>Packet</w:t>
       </w:r>
       <w:proofErr w:type="spellEnd"/>
       <w:r>
@@ -1234,14 +943,14 @@
           <w:szCs w:val="24"/>
           <w:lang w:eastAsia="fr-FR"/>
         </w:rPr>
-        <w:t xml:space="preserve"> pour des projets de classification et régression.</w:t>
+        <w:t xml:space="preserve"> Tracer, Wireshark, Excel, Visual Studio Code</w:t>
       </w:r>
     </w:p>
     <w:p>
       <w:pPr>
         <w:numPr>
           <w:ilvl w:val="0"/>
-          <w:numId w:val="21"/>
+          <w:numId w:val="29"/>
         </w:numPr>
         <w:spacing w:before="100" w:beforeAutospacing="1" w:after="100" w:afterAutospacing="1"/>
         <w:rPr>
@@ -1254,11 +963,103 @@
       <w:r>
         <w:rPr>
           <w:rFonts w:ascii="Times New Roman" w:eastAsia="Times New Roman" w:hAnsi="Times New Roman" w:cs="Times New Roman"/>
+          <w:b/>
+          <w:bCs/>
           <w:color w:val="auto"/>
           <w:szCs w:val="24"/>
           <w:lang w:eastAsia="fr-FR"/>
         </w:rPr>
-        <w:t>Présentation des résultats à des clients pour les aider à prendre des décisions basées sur les données.</w:t>
+        <w:t>Compétences en réseaux</w:t>
+      </w:r>
+      <w:r>
+        <w:rPr>
+          <w:rFonts w:ascii="Times New Roman" w:eastAsia="Times New Roman" w:hAnsi="Times New Roman" w:cs="Times New Roman"/>
+          <w:color w:val="auto"/>
+          <w:szCs w:val="24"/>
+          <w:lang w:eastAsia="fr-FR"/>
+        </w:rPr>
+        <w:t xml:space="preserve"> : Configuration de routeurs et de switches, gestion de réseaux locaux, analyse de trafic réseau avec </w:t>
+      </w:r>
+      <w:proofErr w:type="spellStart"/>
+      <w:r>
+        <w:rPr>
+          <w:rFonts w:ascii="Times New Roman" w:eastAsia="Times New Roman" w:hAnsi="Times New Roman" w:cs="Times New Roman"/>
+          <w:color w:val="auto"/>
+          <w:szCs w:val="24"/>
+          <w:lang w:eastAsia="fr-FR"/>
+        </w:rPr>
+        <w:t>TCPDump</w:t>
+      </w:r>
+      <w:proofErr w:type="spellEnd"/>
+    </w:p>
+    <w:p>
+      <w:pPr>
+        <w:numPr>
+          <w:ilvl w:val="0"/>
+          <w:numId w:val="29"/>
+        </w:numPr>
+        <w:spacing w:before="100" w:beforeAutospacing="1" w:after="100" w:afterAutospacing="1"/>
+        <w:rPr>
+          <w:rFonts w:ascii="Times New Roman" w:eastAsia="Times New Roman" w:hAnsi="Times New Roman" w:cs="Times New Roman"/>
+          <w:color w:val="auto"/>
+          <w:szCs w:val="24"/>
+          <w:lang w:eastAsia="fr-FR"/>
+        </w:rPr>
+      </w:pPr>
+      <w:r>
+        <w:rPr>
+          <w:rFonts w:ascii="Times New Roman" w:eastAsia="Times New Roman" w:hAnsi="Times New Roman" w:cs="Times New Roman"/>
+          <w:b/>
+          <w:bCs/>
+          <w:color w:val="auto"/>
+          <w:szCs w:val="24"/>
+          <w:lang w:eastAsia="fr-FR"/>
+        </w:rPr>
+        <w:t>Langues</w:t>
+      </w:r>
+      <w:r>
+        <w:rPr>
+          <w:rFonts w:ascii="Times New Roman" w:eastAsia="Times New Roman" w:hAnsi="Times New Roman" w:cs="Times New Roman"/>
+          <w:color w:val="auto"/>
+          <w:szCs w:val="24"/>
+          <w:lang w:eastAsia="fr-FR"/>
+        </w:rPr>
+        <w:t xml:space="preserve"> : Français (natif), Anglais (niveau intermédiaire)</w:t>
+      </w:r>
+    </w:p>
+    <w:p>
+      <w:pPr>
+        <w:numPr>
+          <w:ilvl w:val="0"/>
+          <w:numId w:val="29"/>
+        </w:numPr>
+        <w:spacing w:before="100" w:beforeAutospacing="1" w:after="100" w:afterAutospacing="1"/>
+        <w:rPr>
+          <w:rFonts w:ascii="Times New Roman" w:eastAsia="Times New Roman" w:hAnsi="Times New Roman" w:cs="Times New Roman"/>
+          <w:color w:val="auto"/>
+          <w:szCs w:val="24"/>
+          <w:lang w:eastAsia="fr-FR"/>
+        </w:rPr>
+      </w:pPr>
+      <w:r>
+        <w:rPr>
+          <w:rFonts w:ascii="Times New Roman" w:eastAsia="Times New Roman" w:hAnsi="Times New Roman" w:cs="Times New Roman"/>
+          <w:b/>
+          <w:bCs/>
+          <w:color w:val="auto"/>
+          <w:szCs w:val="24"/>
+          <w:lang w:eastAsia="fr-FR"/>
+        </w:rPr>
+        <w:t>Gestion de projets</w:t>
+      </w:r>
+      <w:r>
+        <w:rPr>
+          <w:rFonts w:ascii="Times New Roman" w:eastAsia="Times New Roman" w:hAnsi="Times New Roman" w:cs="Times New Roman"/>
+          <w:color w:val="auto"/>
+          <w:szCs w:val="24"/>
+          <w:lang w:eastAsia="fr-FR"/>
+        </w:rPr>
+        <w:t xml:space="preserve"> : Capacité à travailler en équipe et à respecter les délais dans un environnement dynamique.</w:t>
       </w:r>
     </w:p>
     <w:p>
@@ -1278,7 +1079,7 @@
           <w:lang w:eastAsia="fr-FR"/>
         </w:rPr>
         <w:pict>
-          <v:rect id="_x0000_i1029" style="width:0;height:1.5pt" o:hralign="center" o:hrstd="t" o:hr="t" fillcolor="#a0a0a0" stroked="f"/>
+          <v:rect id="_x0000_i1043" style="width:0;height:1.5pt" o:hralign="center" o:hrstd="t" o:hr="t" fillcolor="#a0a0a0" stroked="f"/>
         </w:pict>
       </w:r>
     </w:p>
@@ -1328,7 +1129,7 @@
           <w:szCs w:val="24"/>
           <w:lang w:eastAsia="fr-FR"/>
         </w:rPr>
-        <w:t>Prédiction de la demande de produits (</w:t>
+        <w:t xml:space="preserve">Développement d’un </w:t>
       </w:r>
       <w:proofErr w:type="spellStart"/>
       <w:r>
@@ -1340,7 +1141,7 @@
           <w:szCs w:val="24"/>
           <w:lang w:eastAsia="fr-FR"/>
         </w:rPr>
-        <w:t>Deep</w:t>
+        <w:t>chatbot</w:t>
       </w:r>
       <w:proofErr w:type="spellEnd"/>
       <w:r>
@@ -1352,14 +1153,14 @@
           <w:szCs w:val="24"/>
           <w:lang w:eastAsia="fr-FR"/>
         </w:rPr>
-        <w:t xml:space="preserve"> Learning)</w:t>
+        <w:t xml:space="preserve"> basé sur IA</w:t>
       </w:r>
     </w:p>
     <w:p>
       <w:pPr>
         <w:numPr>
           <w:ilvl w:val="0"/>
-          <w:numId w:val="22"/>
+          <w:numId w:val="30"/>
         </w:numPr>
         <w:spacing w:before="100" w:beforeAutospacing="1" w:after="100" w:afterAutospacing="1"/>
         <w:rPr>
@@ -1376,90 +1177,7 @@
           <w:szCs w:val="24"/>
           <w:lang w:eastAsia="fr-FR"/>
         </w:rPr>
-        <w:t>Développement d’un modèle de prédiction de la demande de produits pour une grande surface en utilisant un réseau neuronal récurrent (RNN).</w:t>
-      </w:r>
-    </w:p>
-    <w:p>
-      <w:pPr>
-        <w:numPr>
-          <w:ilvl w:val="0"/>
-          <w:numId w:val="22"/>
-        </w:numPr>
-        <w:spacing w:before="100" w:beforeAutospacing="1" w:after="100" w:afterAutospacing="1"/>
-        <w:rPr>
-          <w:rFonts w:ascii="Times New Roman" w:eastAsia="Times New Roman" w:hAnsi="Times New Roman" w:cs="Times New Roman"/>
-          <w:color w:val="auto"/>
-          <w:szCs w:val="24"/>
-          <w:lang w:eastAsia="fr-FR"/>
-        </w:rPr>
-      </w:pPr>
-      <w:r>
-        <w:rPr>
-          <w:rFonts w:ascii="Times New Roman" w:eastAsia="Times New Roman" w:hAnsi="Times New Roman" w:cs="Times New Roman"/>
-          <w:color w:val="auto"/>
-          <w:szCs w:val="24"/>
-          <w:lang w:eastAsia="fr-FR"/>
-        </w:rPr>
-        <w:t>Amélioration de la précision du modèle de 10% en optimisant les hyperparamètres.</w:t>
-      </w:r>
-    </w:p>
-    <w:p>
-      <w:pPr>
-        <w:spacing w:before="100" w:beforeAutospacing="1" w:after="100" w:afterAutospacing="1"/>
-        <w:rPr>
-          <w:rFonts w:ascii="Times New Roman" w:eastAsia="Times New Roman" w:hAnsi="Times New Roman" w:cs="Times New Roman"/>
-          <w:color w:val="auto"/>
-          <w:szCs w:val="24"/>
-          <w:lang w:eastAsia="fr-FR"/>
-        </w:rPr>
-      </w:pPr>
-      <w:proofErr w:type="spellStart"/>
-      <w:r>
-        <w:rPr>
-          <w:rFonts w:ascii="Times New Roman" w:eastAsia="Times New Roman" w:hAnsi="Times New Roman" w:cs="Times New Roman"/>
-          <w:b/>
-          <w:bCs/>
-          <w:color w:val="auto"/>
-          <w:szCs w:val="24"/>
-          <w:lang w:eastAsia="fr-FR"/>
-        </w:rPr>
-        <w:t>Chatbot</w:t>
-      </w:r>
-      <w:proofErr w:type="spellEnd"/>
-      <w:r>
-        <w:rPr>
-          <w:rFonts w:ascii="Times New Roman" w:eastAsia="Times New Roman" w:hAnsi="Times New Roman" w:cs="Times New Roman"/>
-          <w:b/>
-          <w:bCs/>
-          <w:color w:val="auto"/>
-          <w:szCs w:val="24"/>
-          <w:lang w:eastAsia="fr-FR"/>
-        </w:rPr>
-        <w:t xml:space="preserve"> intelligent (NLP)</w:t>
-      </w:r>
-    </w:p>
-    <w:p>
-      <w:pPr>
-        <w:numPr>
-          <w:ilvl w:val="0"/>
-          <w:numId w:val="23"/>
-        </w:numPr>
-        <w:spacing w:before="100" w:beforeAutospacing="1" w:after="100" w:afterAutospacing="1"/>
-        <w:rPr>
-          <w:rFonts w:ascii="Times New Roman" w:eastAsia="Times New Roman" w:hAnsi="Times New Roman" w:cs="Times New Roman"/>
-          <w:color w:val="auto"/>
-          <w:szCs w:val="24"/>
-          <w:lang w:eastAsia="fr-FR"/>
-        </w:rPr>
-      </w:pPr>
-      <w:r>
-        <w:rPr>
-          <w:rFonts w:ascii="Times New Roman" w:eastAsia="Times New Roman" w:hAnsi="Times New Roman" w:cs="Times New Roman"/>
-          <w:color w:val="auto"/>
-          <w:szCs w:val="24"/>
-          <w:lang w:eastAsia="fr-FR"/>
-        </w:rPr>
-        <w:t xml:space="preserve">Création d'un </w:t>
+        <w:t xml:space="preserve">Création d’un </w:t>
       </w:r>
       <w:proofErr w:type="spellStart"/>
       <w:r>
@@ -1479,14 +1197,14 @@
           <w:szCs w:val="24"/>
           <w:lang w:eastAsia="fr-FR"/>
         </w:rPr>
-        <w:t xml:space="preserve"> utilisant des modèles de traitement du langage naturel (Transformers) pour répondre aux questions fréquentes des clients.</w:t>
+        <w:t xml:space="preserve"> pour répondre à des questions religieuses et historiques, intégrant des passages bibliques.</w:t>
       </w:r>
     </w:p>
     <w:p>
       <w:pPr>
         <w:numPr>
           <w:ilvl w:val="0"/>
-          <w:numId w:val="23"/>
+          <w:numId w:val="30"/>
         </w:numPr>
         <w:spacing w:before="100" w:beforeAutospacing="1" w:after="100" w:afterAutospacing="1"/>
         <w:rPr>
@@ -1503,83 +1221,11 @@
           <w:szCs w:val="24"/>
           <w:lang w:eastAsia="fr-FR"/>
         </w:rPr>
-        <w:t xml:space="preserve">Intégration de ce </w:t>
-      </w:r>
-      <w:proofErr w:type="spellStart"/>
-      <w:r>
-        <w:rPr>
-          <w:rFonts w:ascii="Times New Roman" w:eastAsia="Times New Roman" w:hAnsi="Times New Roman" w:cs="Times New Roman"/>
-          <w:color w:val="auto"/>
-          <w:szCs w:val="24"/>
-          <w:lang w:eastAsia="fr-FR"/>
-        </w:rPr>
-        <w:t>chatbot</w:t>
-      </w:r>
-      <w:proofErr w:type="spellEnd"/>
-      <w:r>
-        <w:rPr>
-          <w:rFonts w:ascii="Times New Roman" w:eastAsia="Times New Roman" w:hAnsi="Times New Roman" w:cs="Times New Roman"/>
-          <w:color w:val="auto"/>
-          <w:szCs w:val="24"/>
-          <w:lang w:eastAsia="fr-FR"/>
-        </w:rPr>
-        <w:t xml:space="preserve"> dans un environnement de service client en ligne.</w:t>
+        <w:t>Utilisation de la bibliothèque Transformers pour le traitement du langage naturel (NLP).</w:t>
       </w:r>
     </w:p>
     <w:p>
       <w:pPr>
-        <w:rPr>
-          <w:rFonts w:ascii="Times New Roman" w:eastAsia="Times New Roman" w:hAnsi="Times New Roman" w:cs="Times New Roman"/>
-          <w:color w:val="auto"/>
-          <w:szCs w:val="24"/>
-          <w:lang w:eastAsia="fr-FR"/>
-        </w:rPr>
-      </w:pPr>
-      <w:r>
-        <w:rPr>
-          <w:rFonts w:ascii="Times New Roman" w:eastAsia="Times New Roman" w:hAnsi="Times New Roman" w:cs="Times New Roman"/>
-          <w:color w:val="auto"/>
-          <w:szCs w:val="24"/>
-          <w:lang w:eastAsia="fr-FR"/>
-        </w:rPr>
-        <w:pict>
-          <v:rect id="_x0000_i1030" style="width:0;height:1.5pt" o:hralign="center" o:hrstd="t" o:hr="t" fillcolor="#a0a0a0" stroked="f"/>
-        </w:pict>
-      </w:r>
-    </w:p>
-    <w:p>
-      <w:pPr>
-        <w:spacing w:before="100" w:beforeAutospacing="1" w:after="100" w:afterAutospacing="1"/>
-        <w:outlineLvl w:val="2"/>
-        <w:rPr>
-          <w:rFonts w:ascii="Times New Roman" w:eastAsia="Times New Roman" w:hAnsi="Times New Roman" w:cs="Times New Roman"/>
-          <w:b/>
-          <w:bCs/>
-          <w:color w:val="auto"/>
-          <w:sz w:val="27"/>
-          <w:szCs w:val="27"/>
-          <w:lang w:eastAsia="fr-FR"/>
-        </w:rPr>
-      </w:pPr>
-      <w:r>
-        <w:rPr>
-          <w:rFonts w:ascii="Times New Roman" w:eastAsia="Times New Roman" w:hAnsi="Times New Roman" w:cs="Times New Roman"/>
-          <w:b/>
-          <w:bCs/>
-          <w:color w:val="auto"/>
-          <w:sz w:val="27"/>
-          <w:szCs w:val="27"/>
-          <w:lang w:eastAsia="fr-FR"/>
-        </w:rPr>
-        <w:t>Certifications</w:t>
-      </w:r>
-    </w:p>
-    <w:p>
-      <w:pPr>
-        <w:numPr>
-          <w:ilvl w:val="0"/>
-          <w:numId w:val="24"/>
-        </w:numPr>
         <w:spacing w:before="100" w:beforeAutospacing="1" w:after="100" w:afterAutospacing="1"/>
         <w:rPr>
           <w:rFonts w:ascii="Times New Roman" w:eastAsia="Times New Roman" w:hAnsi="Times New Roman" w:cs="Times New Roman"/>
@@ -1597,7 +1243,7 @@
           <w:szCs w:val="24"/>
           <w:lang w:eastAsia="fr-FR"/>
         </w:rPr>
-        <w:t xml:space="preserve">Certificat en </w:t>
+        <w:t xml:space="preserve">Projet en Cisco </w:t>
       </w:r>
       <w:proofErr w:type="spellStart"/>
       <w:r>
@@ -1609,7 +1255,7 @@
           <w:szCs w:val="24"/>
           <w:lang w:eastAsia="fr-FR"/>
         </w:rPr>
-        <w:t>Deep</w:t>
+        <w:t>Packet</w:t>
       </w:r>
       <w:proofErr w:type="spellEnd"/>
       <w:r>
@@ -1621,23 +1267,14 @@
           <w:szCs w:val="24"/>
           <w:lang w:eastAsia="fr-FR"/>
         </w:rPr>
-        <w:t xml:space="preserve"> Learning</w:t>
-      </w:r>
-      <w:r>
-        <w:rPr>
-          <w:rFonts w:ascii="Times New Roman" w:eastAsia="Times New Roman" w:hAnsi="Times New Roman" w:cs="Times New Roman"/>
-          <w:color w:val="auto"/>
-          <w:szCs w:val="24"/>
-          <w:lang w:eastAsia="fr-FR"/>
-        </w:rPr>
-        <w:t xml:space="preserve"> — Coursera, 2024</w:t>
+        <w:t xml:space="preserve"> Tracer</w:t>
       </w:r>
     </w:p>
     <w:p>
       <w:pPr>
         <w:numPr>
           <w:ilvl w:val="0"/>
-          <w:numId w:val="24"/>
+          <w:numId w:val="31"/>
         </w:numPr>
         <w:spacing w:before="100" w:beforeAutospacing="1" w:after="100" w:afterAutospacing="1"/>
         <w:rPr>
@@ -1650,97 +1287,11 @@
       <w:r>
         <w:rPr>
           <w:rFonts w:ascii="Times New Roman" w:eastAsia="Times New Roman" w:hAnsi="Times New Roman" w:cs="Times New Roman"/>
-          <w:b/>
-          <w:bCs/>
           <w:color w:val="auto"/>
           <w:szCs w:val="24"/>
           <w:lang w:eastAsia="fr-FR"/>
         </w:rPr>
-        <w:t>Certificat en Traitement du Langage Naturel</w:t>
-      </w:r>
-      <w:r>
-        <w:rPr>
-          <w:rFonts w:ascii="Times New Roman" w:eastAsia="Times New Roman" w:hAnsi="Times New Roman" w:cs="Times New Roman"/>
-          <w:color w:val="auto"/>
-          <w:szCs w:val="24"/>
-          <w:lang w:eastAsia="fr-FR"/>
-        </w:rPr>
-        <w:t xml:space="preserve"> — </w:t>
-      </w:r>
-      <w:proofErr w:type="spellStart"/>
-      <w:r>
-        <w:rPr>
-          <w:rFonts w:ascii="Times New Roman" w:eastAsia="Times New Roman" w:hAnsi="Times New Roman" w:cs="Times New Roman"/>
-          <w:color w:val="auto"/>
-          <w:szCs w:val="24"/>
-          <w:lang w:eastAsia="fr-FR"/>
-        </w:rPr>
-        <w:t>edX</w:t>
-      </w:r>
-      <w:proofErr w:type="spellEnd"/>
-      <w:r>
-        <w:rPr>
-          <w:rFonts w:ascii="Times New Roman" w:eastAsia="Times New Roman" w:hAnsi="Times New Roman" w:cs="Times New Roman"/>
-          <w:color w:val="auto"/>
-          <w:szCs w:val="24"/>
-          <w:lang w:eastAsia="fr-FR"/>
-        </w:rPr>
-        <w:t>, 2023</w:t>
-      </w:r>
-    </w:p>
-    <w:p>
-      <w:pPr>
-        <w:numPr>
-          <w:ilvl w:val="0"/>
-          <w:numId w:val="24"/>
-        </w:numPr>
-        <w:spacing w:before="100" w:beforeAutospacing="1" w:after="100" w:afterAutospacing="1"/>
-        <w:rPr>
-          <w:rFonts w:ascii="Times New Roman" w:eastAsia="Times New Roman" w:hAnsi="Times New Roman" w:cs="Times New Roman"/>
-          <w:color w:val="auto"/>
-          <w:szCs w:val="24"/>
-          <w:lang w:eastAsia="fr-FR"/>
-        </w:rPr>
-      </w:pPr>
-      <w:r>
-        <w:rPr>
-          <w:rFonts w:ascii="Times New Roman" w:eastAsia="Times New Roman" w:hAnsi="Times New Roman" w:cs="Times New Roman"/>
-          <w:b/>
-          <w:bCs/>
-          <w:color w:val="auto"/>
-          <w:szCs w:val="24"/>
-          <w:lang w:eastAsia="fr-FR"/>
-        </w:rPr>
-        <w:t>Certificat en Machine Learning</w:t>
-      </w:r>
-      <w:r>
-        <w:rPr>
-          <w:rFonts w:ascii="Times New Roman" w:eastAsia="Times New Roman" w:hAnsi="Times New Roman" w:cs="Times New Roman"/>
-          <w:color w:val="auto"/>
-          <w:szCs w:val="24"/>
-          <w:lang w:eastAsia="fr-FR"/>
-        </w:rPr>
-        <w:t xml:space="preserve"> — Stanford </w:t>
-      </w:r>
-      <w:proofErr w:type="spellStart"/>
-      <w:r>
-        <w:rPr>
-          <w:rFonts w:ascii="Times New Roman" w:eastAsia="Times New Roman" w:hAnsi="Times New Roman" w:cs="Times New Roman"/>
-          <w:color w:val="auto"/>
-          <w:szCs w:val="24"/>
-          <w:lang w:eastAsia="fr-FR"/>
-        </w:rPr>
-        <w:t>University</w:t>
-      </w:r>
-      <w:proofErr w:type="spellEnd"/>
-      <w:r>
-        <w:rPr>
-          <w:rFonts w:ascii="Times New Roman" w:eastAsia="Times New Roman" w:hAnsi="Times New Roman" w:cs="Times New Roman"/>
-          <w:color w:val="auto"/>
-          <w:szCs w:val="24"/>
-          <w:lang w:eastAsia="fr-FR"/>
-        </w:rPr>
-        <w:t xml:space="preserve"> (Coursera), 2022</w:t>
+        <w:t>Conception et mise en place de réseaux complexes simulant des environnements réels avec configuration de routeurs et de commutateurs.</w:t>
       </w:r>
     </w:p>
     <w:p>
@@ -1760,126 +1311,7 @@
           <w:lang w:eastAsia="fr-FR"/>
         </w:rPr>
         <w:pict>
-          <v:rect id="_x0000_i1031" style="width:0;height:1.5pt" o:hralign="center" o:hrstd="t" o:hr="t" fillcolor="#a0a0a0" stroked="f"/>
-        </w:pict>
-      </w:r>
-    </w:p>
-    <w:p>
-      <w:pPr>
-        <w:spacing w:before="100" w:beforeAutospacing="1" w:after="100" w:afterAutospacing="1"/>
-        <w:outlineLvl w:val="2"/>
-        <w:rPr>
-          <w:rFonts w:ascii="Times New Roman" w:eastAsia="Times New Roman" w:hAnsi="Times New Roman" w:cs="Times New Roman"/>
-          <w:b/>
-          <w:bCs/>
-          <w:color w:val="auto"/>
-          <w:sz w:val="27"/>
-          <w:szCs w:val="27"/>
-          <w:lang w:eastAsia="fr-FR"/>
-        </w:rPr>
-      </w:pPr>
-      <w:r>
-        <w:rPr>
-          <w:rFonts w:ascii="Times New Roman" w:eastAsia="Times New Roman" w:hAnsi="Times New Roman" w:cs="Times New Roman"/>
-          <w:b/>
-          <w:bCs/>
-          <w:color w:val="auto"/>
-          <w:sz w:val="27"/>
-          <w:szCs w:val="27"/>
-          <w:lang w:eastAsia="fr-FR"/>
-        </w:rPr>
-        <w:lastRenderedPageBreak/>
-        <w:t>Langues</w:t>
-      </w:r>
-    </w:p>
-    <w:p>
-      <w:pPr>
-        <w:numPr>
-          <w:ilvl w:val="0"/>
-          <w:numId w:val="25"/>
-        </w:numPr>
-        <w:spacing w:before="100" w:beforeAutospacing="1" w:after="100" w:afterAutospacing="1"/>
-        <w:rPr>
-          <w:rFonts w:ascii="Times New Roman" w:eastAsia="Times New Roman" w:hAnsi="Times New Roman" w:cs="Times New Roman"/>
-          <w:color w:val="auto"/>
-          <w:szCs w:val="24"/>
-          <w:lang w:eastAsia="fr-FR"/>
-        </w:rPr>
-      </w:pPr>
-      <w:r>
-        <w:rPr>
-          <w:rFonts w:ascii="Times New Roman" w:eastAsia="Times New Roman" w:hAnsi="Times New Roman" w:cs="Times New Roman"/>
-          <w:b/>
-          <w:bCs/>
-          <w:color w:val="auto"/>
-          <w:szCs w:val="24"/>
-          <w:lang w:eastAsia="fr-FR"/>
-        </w:rPr>
-        <w:t>Français</w:t>
-      </w:r>
-      <w:r>
-        <w:rPr>
-          <w:rFonts w:ascii="Times New Roman" w:eastAsia="Times New Roman" w:hAnsi="Times New Roman" w:cs="Times New Roman"/>
-          <w:color w:val="auto"/>
-          <w:szCs w:val="24"/>
-          <w:lang w:eastAsia="fr-FR"/>
-        </w:rPr>
-        <w:t xml:space="preserve"> : Langue maternelle</w:t>
-      </w:r>
-    </w:p>
-    <w:p>
-      <w:pPr>
-        <w:numPr>
-          <w:ilvl w:val="0"/>
-          <w:numId w:val="25"/>
-        </w:numPr>
-        <w:spacing w:before="100" w:beforeAutospacing="1" w:after="100" w:afterAutospacing="1"/>
-        <w:rPr>
-          <w:rFonts w:ascii="Times New Roman" w:eastAsia="Times New Roman" w:hAnsi="Times New Roman" w:cs="Times New Roman"/>
-          <w:color w:val="auto"/>
-          <w:szCs w:val="24"/>
-          <w:lang w:eastAsia="fr-FR"/>
-        </w:rPr>
-      </w:pPr>
-      <w:r>
-        <w:rPr>
-          <w:rFonts w:ascii="Times New Roman" w:eastAsia="Times New Roman" w:hAnsi="Times New Roman" w:cs="Times New Roman"/>
-          <w:b/>
-          <w:bCs/>
-          <w:color w:val="auto"/>
-          <w:szCs w:val="24"/>
-          <w:lang w:eastAsia="fr-FR"/>
-        </w:rPr>
-        <w:t>Anglais</w:t>
-      </w:r>
-      <w:r>
-        <w:rPr>
-          <w:rFonts w:ascii="Times New Roman" w:eastAsia="Times New Roman" w:hAnsi="Times New Roman" w:cs="Times New Roman"/>
-          <w:color w:val="auto"/>
-          <w:szCs w:val="24"/>
-          <w:lang w:eastAsia="fr-FR"/>
-        </w:rPr>
-        <w:t xml:space="preserve"> : Courant (TOEFL 100/120)</w:t>
-      </w:r>
-    </w:p>
-    <w:p>
-      <w:pPr>
-        <w:rPr>
-          <w:rFonts w:ascii="Times New Roman" w:eastAsia="Times New Roman" w:hAnsi="Times New Roman" w:cs="Times New Roman"/>
-          <w:color w:val="auto"/>
-          <w:szCs w:val="24"/>
-          <w:lang w:eastAsia="fr-FR"/>
-        </w:rPr>
-      </w:pPr>
-      <w:r>
-        <w:rPr>
-          <w:rFonts w:ascii="Times New Roman" w:eastAsia="Times New Roman" w:hAnsi="Times New Roman" w:cs="Times New Roman"/>
-          <w:color w:val="auto"/>
-          <w:szCs w:val="24"/>
-          <w:lang w:eastAsia="fr-FR"/>
-        </w:rPr>
-        <w:pict>
-          <v:rect id="_x0000_i1032" style="width:0;height:1.5pt" o:hralign="center" o:hrstd="t" o:hr="t" fillcolor="#a0a0a0" stroked="f"/>
+          <v:rect id="_x0000_i1044" style="width:0;height:1.5pt" o:hralign="center" o:hrstd="t" o:hr="t" fillcolor="#a0a0a0" stroked="f"/>
         </w:pict>
       </w:r>
     </w:p>
@@ -1914,7 +1346,7 @@
       <w:pPr>
         <w:numPr>
           <w:ilvl w:val="0"/>
-          <w:numId w:val="26"/>
+          <w:numId w:val="32"/>
         </w:numPr>
         <w:spacing w:before="100" w:beforeAutospacing="1" w:after="100" w:afterAutospacing="1"/>
         <w:rPr>
@@ -1933,7 +1365,7 @@
           <w:szCs w:val="24"/>
           <w:lang w:eastAsia="fr-FR"/>
         </w:rPr>
-        <w:t>Technologies émergentes</w:t>
+        <w:t>Technologies</w:t>
       </w:r>
       <w:r>
         <w:rPr>
@@ -1942,14 +1374,14 @@
           <w:szCs w:val="24"/>
           <w:lang w:eastAsia="fr-FR"/>
         </w:rPr>
-        <w:t xml:space="preserve"> : Suivi des tendances en IA, blockchain, et robotique.</w:t>
+        <w:t xml:space="preserve"> : Passionné par l'intelligence artificielle, les réseaux et les télécommunications.</w:t>
       </w:r>
     </w:p>
     <w:p>
       <w:pPr>
         <w:numPr>
           <w:ilvl w:val="0"/>
-          <w:numId w:val="26"/>
+          <w:numId w:val="32"/>
         </w:numPr>
         <w:spacing w:before="100" w:beforeAutospacing="1" w:after="100" w:afterAutospacing="1"/>
         <w:rPr>
@@ -1968,7 +1400,7 @@
           <w:szCs w:val="24"/>
           <w:lang w:eastAsia="fr-FR"/>
         </w:rPr>
-        <w:t>Musique</w:t>
+        <w:t>Sports</w:t>
       </w:r>
       <w:r>
         <w:rPr>
@@ -1977,14 +1409,14 @@
           <w:szCs w:val="24"/>
           <w:lang w:eastAsia="fr-FR"/>
         </w:rPr>
-        <w:t xml:space="preserve"> : Passionné de musique, joue du piano.</w:t>
+        <w:t xml:space="preserve"> : Football, course à pied.</w:t>
       </w:r>
     </w:p>
     <w:p>
       <w:pPr>
         <w:numPr>
           <w:ilvl w:val="0"/>
-          <w:numId w:val="26"/>
+          <w:numId w:val="32"/>
         </w:numPr>
         <w:spacing w:before="100" w:beforeAutospacing="1" w:after="100" w:afterAutospacing="1"/>
         <w:rPr>
@@ -2003,7 +1435,7 @@
           <w:szCs w:val="24"/>
           <w:lang w:eastAsia="fr-FR"/>
         </w:rPr>
-        <w:t>Voyages</w:t>
+        <w:t>Culture</w:t>
       </w:r>
       <w:r>
         <w:rPr>
@@ -2012,15 +1444,81 @@
           <w:szCs w:val="24"/>
           <w:lang w:eastAsia="fr-FR"/>
         </w:rPr>
-        <w:t xml:space="preserve"> : Intérêt pour découvrir de nouvelles cultures et technologies à travers le monde.</w:t>
+        <w:t xml:space="preserve"> : Lecture, musique et cinéma.</w:t>
       </w:r>
     </w:p>
     <w:p>
       <w:pPr>
+        <w:rPr>
+          <w:rFonts w:ascii="Times New Roman" w:eastAsia="Times New Roman" w:hAnsi="Times New Roman" w:cs="Times New Roman"/>
+          <w:color w:val="auto"/>
+          <w:szCs w:val="24"/>
+          <w:lang w:eastAsia="fr-FR"/>
+        </w:rPr>
+      </w:pPr>
+      <w:r>
+        <w:rPr>
+          <w:rFonts w:ascii="Times New Roman" w:eastAsia="Times New Roman" w:hAnsi="Times New Roman" w:cs="Times New Roman"/>
+          <w:color w:val="auto"/>
+          <w:szCs w:val="24"/>
+          <w:lang w:eastAsia="fr-FR"/>
+        </w:rPr>
+        <w:pict>
+          <v:rect id="_x0000_i1045" style="width:0;height:1.5pt" o:hralign="center" o:hrstd="t" o:hr="t" fillcolor="#a0a0a0" stroked="f"/>
+        </w:pict>
+      </w:r>
+    </w:p>
+    <w:p>
+      <w:pPr>
+        <w:spacing w:before="100" w:beforeAutospacing="1" w:after="100" w:afterAutospacing="1"/>
+        <w:outlineLvl w:val="2"/>
+        <w:rPr>
+          <w:rFonts w:ascii="Times New Roman" w:eastAsia="Times New Roman" w:hAnsi="Times New Roman" w:cs="Times New Roman"/>
+          <w:b/>
+          <w:bCs/>
+          <w:color w:val="auto"/>
+          <w:sz w:val="27"/>
+          <w:szCs w:val="27"/>
+          <w:lang w:eastAsia="fr-FR"/>
+        </w:rPr>
+      </w:pPr>
+      <w:r>
+        <w:rPr>
+          <w:rFonts w:ascii="Times New Roman" w:eastAsia="Times New Roman" w:hAnsi="Times New Roman" w:cs="Times New Roman"/>
+          <w:b/>
+          <w:bCs/>
+          <w:color w:val="auto"/>
+          <w:sz w:val="27"/>
+          <w:szCs w:val="27"/>
+          <w:lang w:eastAsia="fr-FR"/>
+        </w:rPr>
+        <w:t>Références</w:t>
+      </w:r>
+    </w:p>
+    <w:p>
+      <w:pPr>
+        <w:spacing w:before="100" w:beforeAutospacing="1" w:after="100" w:afterAutospacing="1"/>
+        <w:rPr>
+          <w:rFonts w:ascii="Times New Roman" w:eastAsia="Times New Roman" w:hAnsi="Times New Roman" w:cs="Times New Roman"/>
+          <w:color w:val="auto"/>
+          <w:szCs w:val="24"/>
+          <w:lang w:eastAsia="fr-FR"/>
+        </w:rPr>
+      </w:pPr>
+      <w:r>
+        <w:rPr>
+          <w:rFonts w:ascii="Times New Roman" w:eastAsia="Times New Roman" w:hAnsi="Times New Roman" w:cs="Times New Roman"/>
+          <w:color w:val="auto"/>
+          <w:szCs w:val="24"/>
+          <w:lang w:eastAsia="fr-FR"/>
+        </w:rPr>
+        <w:t>Disponibles sur demande</w:t>
+      </w:r>
+    </w:p>
+    <w:p>
+      <w:pPr>
         <w:pStyle w:val="En-tte"/>
       </w:pPr>
-      <w:bookmarkStart w:id="0" w:name="_GoBack"/>
-      <w:bookmarkEnd w:id="0"/>
     </w:p>
     <w:sectPr>
       <w:footerReference w:type="default" r:id="rId10"/>
@@ -3142,6 +2640,155 @@
     </w:lvl>
   </w:abstractNum>
   <w:abstractNum w:abstractNumId="15" w15:restartNumberingAfterBreak="0">
+    <w:nsid w:val="1E27671E"/>
+    <w:multiLevelType w:val="multilevel"/>
+    <w:tmpl w:val="85B60F4A"/>
+    <w:lvl w:ilvl="0">
+      <w:start w:val="1"/>
+      <w:numFmt w:val="bullet"/>
+      <w:lvlText w:val=""/>
+      <w:lvlJc w:val="left"/>
+      <w:pPr>
+        <w:tabs>
+          <w:tab w:val="num" w:pos="720"/>
+        </w:tabs>
+        <w:ind w:left="720" w:hanging="360"/>
+      </w:pPr>
+      <w:rPr>
+        <w:rFonts w:ascii="Symbol" w:hAnsi="Symbol" w:hint="default"/>
+        <w:sz w:val="20"/>
+      </w:rPr>
+    </w:lvl>
+    <w:lvl w:ilvl="1" w:tentative="1">
+      <w:start w:val="1"/>
+      <w:numFmt w:val="bullet"/>
+      <w:lvlText w:val="o"/>
+      <w:lvlJc w:val="left"/>
+      <w:pPr>
+        <w:tabs>
+          <w:tab w:val="num" w:pos="1440"/>
+        </w:tabs>
+        <w:ind w:left="1440" w:hanging="360"/>
+      </w:pPr>
+      <w:rPr>
+        <w:rFonts w:ascii="Courier New" w:hAnsi="Courier New" w:hint="default"/>
+        <w:sz w:val="20"/>
+      </w:rPr>
+    </w:lvl>
+    <w:lvl w:ilvl="2" w:tentative="1">
+      <w:start w:val="1"/>
+      <w:numFmt w:val="bullet"/>
+      <w:lvlText w:val=""/>
+      <w:lvlJc w:val="left"/>
+      <w:pPr>
+        <w:tabs>
+          <w:tab w:val="num" w:pos="2160"/>
+        </w:tabs>
+        <w:ind w:left="2160" w:hanging="360"/>
+      </w:pPr>
+      <w:rPr>
+        <w:rFonts w:ascii="Wingdings" w:hAnsi="Wingdings" w:hint="default"/>
+        <w:sz w:val="20"/>
+      </w:rPr>
+    </w:lvl>
+    <w:lvl w:ilvl="3" w:tentative="1">
+      <w:start w:val="1"/>
+      <w:numFmt w:val="bullet"/>
+      <w:lvlText w:val=""/>
+      <w:lvlJc w:val="left"/>
+      <w:pPr>
+        <w:tabs>
+          <w:tab w:val="num" w:pos="2880"/>
+        </w:tabs>
+        <w:ind w:left="2880" w:hanging="360"/>
+      </w:pPr>
+      <w:rPr>
+        <w:rFonts w:ascii="Wingdings" w:hAnsi="Wingdings" w:hint="default"/>
+        <w:sz w:val="20"/>
+      </w:rPr>
+    </w:lvl>
+    <w:lvl w:ilvl="4" w:tentative="1">
+      <w:start w:val="1"/>
+      <w:numFmt w:val="bullet"/>
+      <w:lvlText w:val=""/>
+      <w:lvlJc w:val="left"/>
+      <w:pPr>
+        <w:tabs>
+          <w:tab w:val="num" w:pos="3600"/>
+        </w:tabs>
+        <w:ind w:left="3600" w:hanging="360"/>
+      </w:pPr>
+      <w:rPr>
+        <w:rFonts w:ascii="Wingdings" w:hAnsi="Wingdings" w:hint="default"/>
+        <w:sz w:val="20"/>
+      </w:rPr>
+    </w:lvl>
+    <w:lvl w:ilvl="5" w:tentative="1">
+      <w:start w:val="1"/>
+      <w:numFmt w:val="bullet"/>
+      <w:lvlText w:val=""/>
+      <w:lvlJc w:val="left"/>
+      <w:pPr>
+        <w:tabs>
+          <w:tab w:val="num" w:pos="4320"/>
+        </w:tabs>
+        <w:ind w:left="4320" w:hanging="360"/>
+      </w:pPr>
+      <w:rPr>
+        <w:rFonts w:ascii="Wingdings" w:hAnsi="Wingdings" w:hint="default"/>
+        <w:sz w:val="20"/>
+      </w:rPr>
+    </w:lvl>
+    <w:lvl w:ilvl="6" w:tentative="1">
+      <w:start w:val="1"/>
+      <w:numFmt w:val="bullet"/>
+      <w:lvlText w:val=""/>
+      <w:lvlJc w:val="left"/>
+      <w:pPr>
+        <w:tabs>
+          <w:tab w:val="num" w:pos="5040"/>
+        </w:tabs>
+        <w:ind w:left="5040" w:hanging="360"/>
+      </w:pPr>
+      <w:rPr>
+        <w:rFonts w:ascii="Wingdings" w:hAnsi="Wingdings" w:hint="default"/>
+        <w:sz w:val="20"/>
+      </w:rPr>
+    </w:lvl>
+    <w:lvl w:ilvl="7" w:tentative="1">
+      <w:start w:val="1"/>
+      <w:numFmt w:val="bullet"/>
+      <w:lvlText w:val=""/>
+      <w:lvlJc w:val="left"/>
+      <w:pPr>
+        <w:tabs>
+          <w:tab w:val="num" w:pos="5760"/>
+        </w:tabs>
+        <w:ind w:left="5760" w:hanging="360"/>
+      </w:pPr>
+      <w:rPr>
+        <w:rFonts w:ascii="Wingdings" w:hAnsi="Wingdings" w:hint="default"/>
+        <w:sz w:val="20"/>
+      </w:rPr>
+    </w:lvl>
+    <w:lvl w:ilvl="8" w:tentative="1">
+      <w:start w:val="1"/>
+      <w:numFmt w:val="bullet"/>
+      <w:lvlText w:val=""/>
+      <w:lvlJc w:val="left"/>
+      <w:pPr>
+        <w:tabs>
+          <w:tab w:val="num" w:pos="6480"/>
+        </w:tabs>
+        <w:ind w:left="6480" w:hanging="360"/>
+      </w:pPr>
+      <w:rPr>
+        <w:rFonts w:ascii="Wingdings" w:hAnsi="Wingdings" w:hint="default"/>
+        <w:sz w:val="20"/>
+      </w:rPr>
+    </w:lvl>
+  </w:abstractNum>
+  <w:abstractNum w:abstractNumId="16" w15:restartNumberingAfterBreak="0">
     <w:nsid w:val="2253007D"/>
     <w:multiLevelType w:val="multilevel"/>
     <w:tmpl w:val="F60E3E34"/>
@@ -3290,7 +2937,156 @@
       </w:rPr>
     </w:lvl>
   </w:abstractNum>
-  <w:abstractNum w:abstractNumId="16" w15:restartNumberingAfterBreak="0">
+  <w:abstractNum w:abstractNumId="17" w15:restartNumberingAfterBreak="0">
+    <w:nsid w:val="24417F5D"/>
+    <w:multiLevelType w:val="multilevel"/>
+    <w:tmpl w:val="E1401202"/>
+    <w:lvl w:ilvl="0">
+      <w:start w:val="1"/>
+      <w:numFmt w:val="bullet"/>
+      <w:lvlText w:val=""/>
+      <w:lvlJc w:val="left"/>
+      <w:pPr>
+        <w:tabs>
+          <w:tab w:val="num" w:pos="720"/>
+        </w:tabs>
+        <w:ind w:left="720" w:hanging="360"/>
+      </w:pPr>
+      <w:rPr>
+        <w:rFonts w:ascii="Symbol" w:hAnsi="Symbol" w:hint="default"/>
+        <w:sz w:val="20"/>
+      </w:rPr>
+    </w:lvl>
+    <w:lvl w:ilvl="1" w:tentative="1">
+      <w:start w:val="1"/>
+      <w:numFmt w:val="bullet"/>
+      <w:lvlText w:val="o"/>
+      <w:lvlJc w:val="left"/>
+      <w:pPr>
+        <w:tabs>
+          <w:tab w:val="num" w:pos="1440"/>
+        </w:tabs>
+        <w:ind w:left="1440" w:hanging="360"/>
+      </w:pPr>
+      <w:rPr>
+        <w:rFonts w:ascii="Courier New" w:hAnsi="Courier New" w:hint="default"/>
+        <w:sz w:val="20"/>
+      </w:rPr>
+    </w:lvl>
+    <w:lvl w:ilvl="2" w:tentative="1">
+      <w:start w:val="1"/>
+      <w:numFmt w:val="bullet"/>
+      <w:lvlText w:val=""/>
+      <w:lvlJc w:val="left"/>
+      <w:pPr>
+        <w:tabs>
+          <w:tab w:val="num" w:pos="2160"/>
+        </w:tabs>
+        <w:ind w:left="2160" w:hanging="360"/>
+      </w:pPr>
+      <w:rPr>
+        <w:rFonts w:ascii="Wingdings" w:hAnsi="Wingdings" w:hint="default"/>
+        <w:sz w:val="20"/>
+      </w:rPr>
+    </w:lvl>
+    <w:lvl w:ilvl="3" w:tentative="1">
+      <w:start w:val="1"/>
+      <w:numFmt w:val="bullet"/>
+      <w:lvlText w:val=""/>
+      <w:lvlJc w:val="left"/>
+      <w:pPr>
+        <w:tabs>
+          <w:tab w:val="num" w:pos="2880"/>
+        </w:tabs>
+        <w:ind w:left="2880" w:hanging="360"/>
+      </w:pPr>
+      <w:rPr>
+        <w:rFonts w:ascii="Wingdings" w:hAnsi="Wingdings" w:hint="default"/>
+        <w:sz w:val="20"/>
+      </w:rPr>
+    </w:lvl>
+    <w:lvl w:ilvl="4" w:tentative="1">
+      <w:start w:val="1"/>
+      <w:numFmt w:val="bullet"/>
+      <w:lvlText w:val=""/>
+      <w:lvlJc w:val="left"/>
+      <w:pPr>
+        <w:tabs>
+          <w:tab w:val="num" w:pos="3600"/>
+        </w:tabs>
+        <w:ind w:left="3600" w:hanging="360"/>
+      </w:pPr>
+      <w:rPr>
+        <w:rFonts w:ascii="Wingdings" w:hAnsi="Wingdings" w:hint="default"/>
+        <w:sz w:val="20"/>
+      </w:rPr>
+    </w:lvl>
+    <w:lvl w:ilvl="5" w:tentative="1">
+      <w:start w:val="1"/>
+      <w:numFmt w:val="bullet"/>
+      <w:lvlText w:val=""/>
+      <w:lvlJc w:val="left"/>
+      <w:pPr>
+        <w:tabs>
+          <w:tab w:val="num" w:pos="4320"/>
+        </w:tabs>
+        <w:ind w:left="4320" w:hanging="360"/>
+      </w:pPr>
+      <w:rPr>
+        <w:rFonts w:ascii="Wingdings" w:hAnsi="Wingdings" w:hint="default"/>
+        <w:sz w:val="20"/>
+      </w:rPr>
+    </w:lvl>
+    <w:lvl w:ilvl="6" w:tentative="1">
+      <w:start w:val="1"/>
+      <w:numFmt w:val="bullet"/>
+      <w:lvlText w:val=""/>
+      <w:lvlJc w:val="left"/>
+      <w:pPr>
+        <w:tabs>
+          <w:tab w:val="num" w:pos="5040"/>
+        </w:tabs>
+        <w:ind w:left="5040" w:hanging="360"/>
+      </w:pPr>
+      <w:rPr>
+        <w:rFonts w:ascii="Wingdings" w:hAnsi="Wingdings" w:hint="default"/>
+        <w:sz w:val="20"/>
+      </w:rPr>
+    </w:lvl>
+    <w:lvl w:ilvl="7" w:tentative="1">
+      <w:start w:val="1"/>
+      <w:numFmt w:val="bullet"/>
+      <w:lvlText w:val=""/>
+      <w:lvlJc w:val="left"/>
+      <w:pPr>
+        <w:tabs>
+          <w:tab w:val="num" w:pos="5760"/>
+        </w:tabs>
+        <w:ind w:left="5760" w:hanging="360"/>
+      </w:pPr>
+      <w:rPr>
+        <w:rFonts w:ascii="Wingdings" w:hAnsi="Wingdings" w:hint="default"/>
+        <w:sz w:val="20"/>
+      </w:rPr>
+    </w:lvl>
+    <w:lvl w:ilvl="8" w:tentative="1">
+      <w:start w:val="1"/>
+      <w:numFmt w:val="bullet"/>
+      <w:lvlText w:val=""/>
+      <w:lvlJc w:val="left"/>
+      <w:pPr>
+        <w:tabs>
+          <w:tab w:val="num" w:pos="6480"/>
+        </w:tabs>
+        <w:ind w:left="6480" w:hanging="360"/>
+      </w:pPr>
+      <w:rPr>
+        <w:rFonts w:ascii="Wingdings" w:hAnsi="Wingdings" w:hint="default"/>
+        <w:sz w:val="20"/>
+      </w:rPr>
+    </w:lvl>
+  </w:abstractNum>
+  <w:abstractNum w:abstractNumId="18" w15:restartNumberingAfterBreak="0">
     <w:nsid w:val="2F2D1265"/>
     <w:multiLevelType w:val="multilevel"/>
     <w:tmpl w:val="81228616"/>
@@ -3412,7 +3208,7 @@
       </w:rPr>
     </w:lvl>
   </w:abstractNum>
-  <w:abstractNum w:abstractNumId="17" w15:restartNumberingAfterBreak="0">
+  <w:abstractNum w:abstractNumId="19" w15:restartNumberingAfterBreak="0">
     <w:nsid w:val="370C7983"/>
     <w:multiLevelType w:val="multilevel"/>
     <w:tmpl w:val="F6D6363C"/>
@@ -3561,7 +3357,305 @@
       </w:rPr>
     </w:lvl>
   </w:abstractNum>
-  <w:abstractNum w:abstractNumId="18" w15:restartNumberingAfterBreak="0">
+  <w:abstractNum w:abstractNumId="20" w15:restartNumberingAfterBreak="0">
+    <w:nsid w:val="392C797C"/>
+    <w:multiLevelType w:val="multilevel"/>
+    <w:tmpl w:val="C3AC589C"/>
+    <w:lvl w:ilvl="0">
+      <w:start w:val="1"/>
+      <w:numFmt w:val="bullet"/>
+      <w:lvlText w:val=""/>
+      <w:lvlJc w:val="left"/>
+      <w:pPr>
+        <w:tabs>
+          <w:tab w:val="num" w:pos="720"/>
+        </w:tabs>
+        <w:ind w:left="720" w:hanging="360"/>
+      </w:pPr>
+      <w:rPr>
+        <w:rFonts w:ascii="Symbol" w:hAnsi="Symbol" w:hint="default"/>
+        <w:sz w:val="20"/>
+      </w:rPr>
+    </w:lvl>
+    <w:lvl w:ilvl="1" w:tentative="1">
+      <w:start w:val="1"/>
+      <w:numFmt w:val="bullet"/>
+      <w:lvlText w:val="o"/>
+      <w:lvlJc w:val="left"/>
+      <w:pPr>
+        <w:tabs>
+          <w:tab w:val="num" w:pos="1440"/>
+        </w:tabs>
+        <w:ind w:left="1440" w:hanging="360"/>
+      </w:pPr>
+      <w:rPr>
+        <w:rFonts w:ascii="Courier New" w:hAnsi="Courier New" w:hint="default"/>
+        <w:sz w:val="20"/>
+      </w:rPr>
+    </w:lvl>
+    <w:lvl w:ilvl="2" w:tentative="1">
+      <w:start w:val="1"/>
+      <w:numFmt w:val="bullet"/>
+      <w:lvlText w:val=""/>
+      <w:lvlJc w:val="left"/>
+      <w:pPr>
+        <w:tabs>
+          <w:tab w:val="num" w:pos="2160"/>
+        </w:tabs>
+        <w:ind w:left="2160" w:hanging="360"/>
+      </w:pPr>
+      <w:rPr>
+        <w:rFonts w:ascii="Wingdings" w:hAnsi="Wingdings" w:hint="default"/>
+        <w:sz w:val="20"/>
+      </w:rPr>
+    </w:lvl>
+    <w:lvl w:ilvl="3" w:tentative="1">
+      <w:start w:val="1"/>
+      <w:numFmt w:val="bullet"/>
+      <w:lvlText w:val=""/>
+      <w:lvlJc w:val="left"/>
+      <w:pPr>
+        <w:tabs>
+          <w:tab w:val="num" w:pos="2880"/>
+        </w:tabs>
+        <w:ind w:left="2880" w:hanging="360"/>
+      </w:pPr>
+      <w:rPr>
+        <w:rFonts w:ascii="Wingdings" w:hAnsi="Wingdings" w:hint="default"/>
+        <w:sz w:val="20"/>
+      </w:rPr>
+    </w:lvl>
+    <w:lvl w:ilvl="4" w:tentative="1">
+      <w:start w:val="1"/>
+      <w:numFmt w:val="bullet"/>
+      <w:lvlText w:val=""/>
+      <w:lvlJc w:val="left"/>
+      <w:pPr>
+        <w:tabs>
+          <w:tab w:val="num" w:pos="3600"/>
+        </w:tabs>
+        <w:ind w:left="3600" w:hanging="360"/>
+      </w:pPr>
+      <w:rPr>
+        <w:rFonts w:ascii="Wingdings" w:hAnsi="Wingdings" w:hint="default"/>
+        <w:sz w:val="20"/>
+      </w:rPr>
+    </w:lvl>
+    <w:lvl w:ilvl="5" w:tentative="1">
+      <w:start w:val="1"/>
+      <w:numFmt w:val="bullet"/>
+      <w:lvlText w:val=""/>
+      <w:lvlJc w:val="left"/>
+      <w:pPr>
+        <w:tabs>
+          <w:tab w:val="num" w:pos="4320"/>
+        </w:tabs>
+        <w:ind w:left="4320" w:hanging="360"/>
+      </w:pPr>
+      <w:rPr>
+        <w:rFonts w:ascii="Wingdings" w:hAnsi="Wingdings" w:hint="default"/>
+        <w:sz w:val="20"/>
+      </w:rPr>
+    </w:lvl>
+    <w:lvl w:ilvl="6" w:tentative="1">
+      <w:start w:val="1"/>
+      <w:numFmt w:val="bullet"/>
+      <w:lvlText w:val=""/>
+      <w:lvlJc w:val="left"/>
+      <w:pPr>
+        <w:tabs>
+          <w:tab w:val="num" w:pos="5040"/>
+        </w:tabs>
+        <w:ind w:left="5040" w:hanging="360"/>
+      </w:pPr>
+      <w:rPr>
+        <w:rFonts w:ascii="Wingdings" w:hAnsi="Wingdings" w:hint="default"/>
+        <w:sz w:val="20"/>
+      </w:rPr>
+    </w:lvl>
+    <w:lvl w:ilvl="7" w:tentative="1">
+      <w:start w:val="1"/>
+      <w:numFmt w:val="bullet"/>
+      <w:lvlText w:val=""/>
+      <w:lvlJc w:val="left"/>
+      <w:pPr>
+        <w:tabs>
+          <w:tab w:val="num" w:pos="5760"/>
+        </w:tabs>
+        <w:ind w:left="5760" w:hanging="360"/>
+      </w:pPr>
+      <w:rPr>
+        <w:rFonts w:ascii="Wingdings" w:hAnsi="Wingdings" w:hint="default"/>
+        <w:sz w:val="20"/>
+      </w:rPr>
+    </w:lvl>
+    <w:lvl w:ilvl="8" w:tentative="1">
+      <w:start w:val="1"/>
+      <w:numFmt w:val="bullet"/>
+      <w:lvlText w:val=""/>
+      <w:lvlJc w:val="left"/>
+      <w:pPr>
+        <w:tabs>
+          <w:tab w:val="num" w:pos="6480"/>
+        </w:tabs>
+        <w:ind w:left="6480" w:hanging="360"/>
+      </w:pPr>
+      <w:rPr>
+        <w:rFonts w:ascii="Wingdings" w:hAnsi="Wingdings" w:hint="default"/>
+        <w:sz w:val="20"/>
+      </w:rPr>
+    </w:lvl>
+  </w:abstractNum>
+  <w:abstractNum w:abstractNumId="21" w15:restartNumberingAfterBreak="0">
+    <w:nsid w:val="41C27A38"/>
+    <w:multiLevelType w:val="multilevel"/>
+    <w:tmpl w:val="0B589B76"/>
+    <w:lvl w:ilvl="0">
+      <w:start w:val="1"/>
+      <w:numFmt w:val="bullet"/>
+      <w:lvlText w:val=""/>
+      <w:lvlJc w:val="left"/>
+      <w:pPr>
+        <w:tabs>
+          <w:tab w:val="num" w:pos="720"/>
+        </w:tabs>
+        <w:ind w:left="720" w:hanging="360"/>
+      </w:pPr>
+      <w:rPr>
+        <w:rFonts w:ascii="Symbol" w:hAnsi="Symbol" w:hint="default"/>
+        <w:sz w:val="20"/>
+      </w:rPr>
+    </w:lvl>
+    <w:lvl w:ilvl="1" w:tentative="1">
+      <w:start w:val="1"/>
+      <w:numFmt w:val="bullet"/>
+      <w:lvlText w:val="o"/>
+      <w:lvlJc w:val="left"/>
+      <w:pPr>
+        <w:tabs>
+          <w:tab w:val="num" w:pos="1440"/>
+        </w:tabs>
+        <w:ind w:left="1440" w:hanging="360"/>
+      </w:pPr>
+      <w:rPr>
+        <w:rFonts w:ascii="Courier New" w:hAnsi="Courier New" w:hint="default"/>
+        <w:sz w:val="20"/>
+      </w:rPr>
+    </w:lvl>
+    <w:lvl w:ilvl="2" w:tentative="1">
+      <w:start w:val="1"/>
+      <w:numFmt w:val="bullet"/>
+      <w:lvlText w:val=""/>
+      <w:lvlJc w:val="left"/>
+      <w:pPr>
+        <w:tabs>
+          <w:tab w:val="num" w:pos="2160"/>
+        </w:tabs>
+        <w:ind w:left="2160" w:hanging="360"/>
+      </w:pPr>
+      <w:rPr>
+        <w:rFonts w:ascii="Wingdings" w:hAnsi="Wingdings" w:hint="default"/>
+        <w:sz w:val="20"/>
+      </w:rPr>
+    </w:lvl>
+    <w:lvl w:ilvl="3" w:tentative="1">
+      <w:start w:val="1"/>
+      <w:numFmt w:val="bullet"/>
+      <w:lvlText w:val=""/>
+      <w:lvlJc w:val="left"/>
+      <w:pPr>
+        <w:tabs>
+          <w:tab w:val="num" w:pos="2880"/>
+        </w:tabs>
+        <w:ind w:left="2880" w:hanging="360"/>
+      </w:pPr>
+      <w:rPr>
+        <w:rFonts w:ascii="Wingdings" w:hAnsi="Wingdings" w:hint="default"/>
+        <w:sz w:val="20"/>
+      </w:rPr>
+    </w:lvl>
+    <w:lvl w:ilvl="4" w:tentative="1">
+      <w:start w:val="1"/>
+      <w:numFmt w:val="bullet"/>
+      <w:lvlText w:val=""/>
+      <w:lvlJc w:val="left"/>
+      <w:pPr>
+        <w:tabs>
+          <w:tab w:val="num" w:pos="3600"/>
+        </w:tabs>
+        <w:ind w:left="3600" w:hanging="360"/>
+      </w:pPr>
+      <w:rPr>
+        <w:rFonts w:ascii="Wingdings" w:hAnsi="Wingdings" w:hint="default"/>
+        <w:sz w:val="20"/>
+      </w:rPr>
+    </w:lvl>
+    <w:lvl w:ilvl="5" w:tentative="1">
+      <w:start w:val="1"/>
+      <w:numFmt w:val="bullet"/>
+      <w:lvlText w:val=""/>
+      <w:lvlJc w:val="left"/>
+      <w:pPr>
+        <w:tabs>
+          <w:tab w:val="num" w:pos="4320"/>
+        </w:tabs>
+        <w:ind w:left="4320" w:hanging="360"/>
+      </w:pPr>
+      <w:rPr>
+        <w:rFonts w:ascii="Wingdings" w:hAnsi="Wingdings" w:hint="default"/>
+        <w:sz w:val="20"/>
+      </w:rPr>
+    </w:lvl>
+    <w:lvl w:ilvl="6" w:tentative="1">
+      <w:start w:val="1"/>
+      <w:numFmt w:val="bullet"/>
+      <w:lvlText w:val=""/>
+      <w:lvlJc w:val="left"/>
+      <w:pPr>
+        <w:tabs>
+          <w:tab w:val="num" w:pos="5040"/>
+        </w:tabs>
+        <w:ind w:left="5040" w:hanging="360"/>
+      </w:pPr>
+      <w:rPr>
+        <w:rFonts w:ascii="Wingdings" w:hAnsi="Wingdings" w:hint="default"/>
+        <w:sz w:val="20"/>
+      </w:rPr>
+    </w:lvl>
+    <w:lvl w:ilvl="7" w:tentative="1">
+      <w:start w:val="1"/>
+      <w:numFmt w:val="bullet"/>
+      <w:lvlText w:val=""/>
+      <w:lvlJc w:val="left"/>
+      <w:pPr>
+        <w:tabs>
+          <w:tab w:val="num" w:pos="5760"/>
+        </w:tabs>
+        <w:ind w:left="5760" w:hanging="360"/>
+      </w:pPr>
+      <w:rPr>
+        <w:rFonts w:ascii="Wingdings" w:hAnsi="Wingdings" w:hint="default"/>
+        <w:sz w:val="20"/>
+      </w:rPr>
+    </w:lvl>
+    <w:lvl w:ilvl="8" w:tentative="1">
+      <w:start w:val="1"/>
+      <w:numFmt w:val="bullet"/>
+      <w:lvlText w:val=""/>
+      <w:lvlJc w:val="left"/>
+      <w:pPr>
+        <w:tabs>
+          <w:tab w:val="num" w:pos="6480"/>
+        </w:tabs>
+        <w:ind w:left="6480" w:hanging="360"/>
+      </w:pPr>
+      <w:rPr>
+        <w:rFonts w:ascii="Wingdings" w:hAnsi="Wingdings" w:hint="default"/>
+        <w:sz w:val="20"/>
+      </w:rPr>
+    </w:lvl>
+  </w:abstractNum>
+  <w:abstractNum w:abstractNumId="22" w15:restartNumberingAfterBreak="0">
     <w:nsid w:val="45231E16"/>
     <w:multiLevelType w:val="multilevel"/>
     <w:tmpl w:val="0409001F"/>
@@ -3651,7 +3745,7 @@
       </w:pPr>
     </w:lvl>
   </w:abstractNum>
-  <w:abstractNum w:abstractNumId="19" w15:restartNumberingAfterBreak="0">
+  <w:abstractNum w:abstractNumId="23" w15:restartNumberingAfterBreak="0">
     <w:nsid w:val="4D2B202E"/>
     <w:multiLevelType w:val="multilevel"/>
     <w:tmpl w:val="04090023"/>
@@ -3738,7 +3832,7 @@
       </w:pPr>
     </w:lvl>
   </w:abstractNum>
-  <w:abstractNum w:abstractNumId="20" w15:restartNumberingAfterBreak="0">
+  <w:abstractNum w:abstractNumId="24" w15:restartNumberingAfterBreak="0">
     <w:nsid w:val="535C3E75"/>
     <w:multiLevelType w:val="multilevel"/>
     <w:tmpl w:val="8E3AE420"/>
@@ -3887,7 +3981,7 @@
       </w:rPr>
     </w:lvl>
   </w:abstractNum>
-  <w:abstractNum w:abstractNumId="21" w15:restartNumberingAfterBreak="0">
+  <w:abstractNum w:abstractNumId="25" w15:restartNumberingAfterBreak="0">
     <w:nsid w:val="6706238F"/>
     <w:multiLevelType w:val="multilevel"/>
     <w:tmpl w:val="0409001D"/>
@@ -3977,7 +4071,7 @@
       </w:pPr>
     </w:lvl>
   </w:abstractNum>
-  <w:abstractNum w:abstractNumId="22" w15:restartNumberingAfterBreak="0">
+  <w:abstractNum w:abstractNumId="26" w15:restartNumberingAfterBreak="0">
     <w:nsid w:val="674D317B"/>
     <w:multiLevelType w:val="multilevel"/>
     <w:tmpl w:val="DE248D5C"/>
@@ -4126,7 +4220,156 @@
       </w:rPr>
     </w:lvl>
   </w:abstractNum>
-  <w:abstractNum w:abstractNumId="23" w15:restartNumberingAfterBreak="0">
+  <w:abstractNum w:abstractNumId="27" w15:restartNumberingAfterBreak="0">
+    <w:nsid w:val="725334D4"/>
+    <w:multiLevelType w:val="multilevel"/>
+    <w:tmpl w:val="C07E515A"/>
+    <w:lvl w:ilvl="0">
+      <w:start w:val="1"/>
+      <w:numFmt w:val="bullet"/>
+      <w:lvlText w:val=""/>
+      <w:lvlJc w:val="left"/>
+      <w:pPr>
+        <w:tabs>
+          <w:tab w:val="num" w:pos="720"/>
+        </w:tabs>
+        <w:ind w:left="720" w:hanging="360"/>
+      </w:pPr>
+      <w:rPr>
+        <w:rFonts w:ascii="Symbol" w:hAnsi="Symbol" w:hint="default"/>
+        <w:sz w:val="20"/>
+      </w:rPr>
+    </w:lvl>
+    <w:lvl w:ilvl="1" w:tentative="1">
+      <w:start w:val="1"/>
+      <w:numFmt w:val="bullet"/>
+      <w:lvlText w:val="o"/>
+      <w:lvlJc w:val="left"/>
+      <w:pPr>
+        <w:tabs>
+          <w:tab w:val="num" w:pos="1440"/>
+        </w:tabs>
+        <w:ind w:left="1440" w:hanging="360"/>
+      </w:pPr>
+      <w:rPr>
+        <w:rFonts w:ascii="Courier New" w:hAnsi="Courier New" w:hint="default"/>
+        <w:sz w:val="20"/>
+      </w:rPr>
+    </w:lvl>
+    <w:lvl w:ilvl="2" w:tentative="1">
+      <w:start w:val="1"/>
+      <w:numFmt w:val="bullet"/>
+      <w:lvlText w:val=""/>
+      <w:lvlJc w:val="left"/>
+      <w:pPr>
+        <w:tabs>
+          <w:tab w:val="num" w:pos="2160"/>
+        </w:tabs>
+        <w:ind w:left="2160" w:hanging="360"/>
+      </w:pPr>
+      <w:rPr>
+        <w:rFonts w:ascii="Wingdings" w:hAnsi="Wingdings" w:hint="default"/>
+        <w:sz w:val="20"/>
+      </w:rPr>
+    </w:lvl>
+    <w:lvl w:ilvl="3" w:tentative="1">
+      <w:start w:val="1"/>
+      <w:numFmt w:val="bullet"/>
+      <w:lvlText w:val=""/>
+      <w:lvlJc w:val="left"/>
+      <w:pPr>
+        <w:tabs>
+          <w:tab w:val="num" w:pos="2880"/>
+        </w:tabs>
+        <w:ind w:left="2880" w:hanging="360"/>
+      </w:pPr>
+      <w:rPr>
+        <w:rFonts w:ascii="Wingdings" w:hAnsi="Wingdings" w:hint="default"/>
+        <w:sz w:val="20"/>
+      </w:rPr>
+    </w:lvl>
+    <w:lvl w:ilvl="4" w:tentative="1">
+      <w:start w:val="1"/>
+      <w:numFmt w:val="bullet"/>
+      <w:lvlText w:val=""/>
+      <w:lvlJc w:val="left"/>
+      <w:pPr>
+        <w:tabs>
+          <w:tab w:val="num" w:pos="3600"/>
+        </w:tabs>
+        <w:ind w:left="3600" w:hanging="360"/>
+      </w:pPr>
+      <w:rPr>
+        <w:rFonts w:ascii="Wingdings" w:hAnsi="Wingdings" w:hint="default"/>
+        <w:sz w:val="20"/>
+      </w:rPr>
+    </w:lvl>
+    <w:lvl w:ilvl="5" w:tentative="1">
+      <w:start w:val="1"/>
+      <w:numFmt w:val="bullet"/>
+      <w:lvlText w:val=""/>
+      <w:lvlJc w:val="left"/>
+      <w:pPr>
+        <w:tabs>
+          <w:tab w:val="num" w:pos="4320"/>
+        </w:tabs>
+        <w:ind w:left="4320" w:hanging="360"/>
+      </w:pPr>
+      <w:rPr>
+        <w:rFonts w:ascii="Wingdings" w:hAnsi="Wingdings" w:hint="default"/>
+        <w:sz w:val="20"/>
+      </w:rPr>
+    </w:lvl>
+    <w:lvl w:ilvl="6" w:tentative="1">
+      <w:start w:val="1"/>
+      <w:numFmt w:val="bullet"/>
+      <w:lvlText w:val=""/>
+      <w:lvlJc w:val="left"/>
+      <w:pPr>
+        <w:tabs>
+          <w:tab w:val="num" w:pos="5040"/>
+        </w:tabs>
+        <w:ind w:left="5040" w:hanging="360"/>
+      </w:pPr>
+      <w:rPr>
+        <w:rFonts w:ascii="Wingdings" w:hAnsi="Wingdings" w:hint="default"/>
+        <w:sz w:val="20"/>
+      </w:rPr>
+    </w:lvl>
+    <w:lvl w:ilvl="7" w:tentative="1">
+      <w:start w:val="1"/>
+      <w:numFmt w:val="bullet"/>
+      <w:lvlText w:val=""/>
+      <w:lvlJc w:val="left"/>
+      <w:pPr>
+        <w:tabs>
+          <w:tab w:val="num" w:pos="5760"/>
+        </w:tabs>
+        <w:ind w:left="5760" w:hanging="360"/>
+      </w:pPr>
+      <w:rPr>
+        <w:rFonts w:ascii="Wingdings" w:hAnsi="Wingdings" w:hint="default"/>
+        <w:sz w:val="20"/>
+      </w:rPr>
+    </w:lvl>
+    <w:lvl w:ilvl="8" w:tentative="1">
+      <w:start w:val="1"/>
+      <w:numFmt w:val="bullet"/>
+      <w:lvlText w:val=""/>
+      <w:lvlJc w:val="left"/>
+      <w:pPr>
+        <w:tabs>
+          <w:tab w:val="num" w:pos="6480"/>
+        </w:tabs>
+        <w:ind w:left="6480" w:hanging="360"/>
+      </w:pPr>
+      <w:rPr>
+        <w:rFonts w:ascii="Wingdings" w:hAnsi="Wingdings" w:hint="default"/>
+        <w:sz w:val="20"/>
+      </w:rPr>
+    </w:lvl>
+  </w:abstractNum>
+  <w:abstractNum w:abstractNumId="28" w15:restartNumberingAfterBreak="0">
     <w:nsid w:val="76520001"/>
     <w:multiLevelType w:val="multilevel"/>
     <w:tmpl w:val="C01CAC9E"/>
@@ -4275,7 +4518,156 @@
       </w:rPr>
     </w:lvl>
   </w:abstractNum>
-  <w:abstractNum w:abstractNumId="24" w15:restartNumberingAfterBreak="0">
+  <w:abstractNum w:abstractNumId="29" w15:restartNumberingAfterBreak="0">
+    <w:nsid w:val="7EC80DE1"/>
+    <w:multiLevelType w:val="multilevel"/>
+    <w:tmpl w:val="62061010"/>
+    <w:lvl w:ilvl="0">
+      <w:start w:val="1"/>
+      <w:numFmt w:val="bullet"/>
+      <w:lvlText w:val=""/>
+      <w:lvlJc w:val="left"/>
+      <w:pPr>
+        <w:tabs>
+          <w:tab w:val="num" w:pos="720"/>
+        </w:tabs>
+        <w:ind w:left="720" w:hanging="360"/>
+      </w:pPr>
+      <w:rPr>
+        <w:rFonts w:ascii="Symbol" w:hAnsi="Symbol" w:hint="default"/>
+        <w:sz w:val="20"/>
+      </w:rPr>
+    </w:lvl>
+    <w:lvl w:ilvl="1" w:tentative="1">
+      <w:start w:val="1"/>
+      <w:numFmt w:val="bullet"/>
+      <w:lvlText w:val="o"/>
+      <w:lvlJc w:val="left"/>
+      <w:pPr>
+        <w:tabs>
+          <w:tab w:val="num" w:pos="1440"/>
+        </w:tabs>
+        <w:ind w:left="1440" w:hanging="360"/>
+      </w:pPr>
+      <w:rPr>
+        <w:rFonts w:ascii="Courier New" w:hAnsi="Courier New" w:hint="default"/>
+        <w:sz w:val="20"/>
+      </w:rPr>
+    </w:lvl>
+    <w:lvl w:ilvl="2" w:tentative="1">
+      <w:start w:val="1"/>
+      <w:numFmt w:val="bullet"/>
+      <w:lvlText w:val=""/>
+      <w:lvlJc w:val="left"/>
+      <w:pPr>
+        <w:tabs>
+          <w:tab w:val="num" w:pos="2160"/>
+        </w:tabs>
+        <w:ind w:left="2160" w:hanging="360"/>
+      </w:pPr>
+      <w:rPr>
+        <w:rFonts w:ascii="Wingdings" w:hAnsi="Wingdings" w:hint="default"/>
+        <w:sz w:val="20"/>
+      </w:rPr>
+    </w:lvl>
+    <w:lvl w:ilvl="3" w:tentative="1">
+      <w:start w:val="1"/>
+      <w:numFmt w:val="bullet"/>
+      <w:lvlText w:val=""/>
+      <w:lvlJc w:val="left"/>
+      <w:pPr>
+        <w:tabs>
+          <w:tab w:val="num" w:pos="2880"/>
+        </w:tabs>
+        <w:ind w:left="2880" w:hanging="360"/>
+      </w:pPr>
+      <w:rPr>
+        <w:rFonts w:ascii="Wingdings" w:hAnsi="Wingdings" w:hint="default"/>
+        <w:sz w:val="20"/>
+      </w:rPr>
+    </w:lvl>
+    <w:lvl w:ilvl="4" w:tentative="1">
+      <w:start w:val="1"/>
+      <w:numFmt w:val="bullet"/>
+      <w:lvlText w:val=""/>
+      <w:lvlJc w:val="left"/>
+      <w:pPr>
+        <w:tabs>
+          <w:tab w:val="num" w:pos="3600"/>
+        </w:tabs>
+        <w:ind w:left="3600" w:hanging="360"/>
+      </w:pPr>
+      <w:rPr>
+        <w:rFonts w:ascii="Wingdings" w:hAnsi="Wingdings" w:hint="default"/>
+        <w:sz w:val="20"/>
+      </w:rPr>
+    </w:lvl>
+    <w:lvl w:ilvl="5" w:tentative="1">
+      <w:start w:val="1"/>
+      <w:numFmt w:val="bullet"/>
+      <w:lvlText w:val=""/>
+      <w:lvlJc w:val="left"/>
+      <w:pPr>
+        <w:tabs>
+          <w:tab w:val="num" w:pos="4320"/>
+        </w:tabs>
+        <w:ind w:left="4320" w:hanging="360"/>
+      </w:pPr>
+      <w:rPr>
+        <w:rFonts w:ascii="Wingdings" w:hAnsi="Wingdings" w:hint="default"/>
+        <w:sz w:val="20"/>
+      </w:rPr>
+    </w:lvl>
+    <w:lvl w:ilvl="6" w:tentative="1">
+      <w:start w:val="1"/>
+      <w:numFmt w:val="bullet"/>
+      <w:lvlText w:val=""/>
+      <w:lvlJc w:val="left"/>
+      <w:pPr>
+        <w:tabs>
+          <w:tab w:val="num" w:pos="5040"/>
+        </w:tabs>
+        <w:ind w:left="5040" w:hanging="360"/>
+      </w:pPr>
+      <w:rPr>
+        <w:rFonts w:ascii="Wingdings" w:hAnsi="Wingdings" w:hint="default"/>
+        <w:sz w:val="20"/>
+      </w:rPr>
+    </w:lvl>
+    <w:lvl w:ilvl="7" w:tentative="1">
+      <w:start w:val="1"/>
+      <w:numFmt w:val="bullet"/>
+      <w:lvlText w:val=""/>
+      <w:lvlJc w:val="left"/>
+      <w:pPr>
+        <w:tabs>
+          <w:tab w:val="num" w:pos="5760"/>
+        </w:tabs>
+        <w:ind w:left="5760" w:hanging="360"/>
+      </w:pPr>
+      <w:rPr>
+        <w:rFonts w:ascii="Wingdings" w:hAnsi="Wingdings" w:hint="default"/>
+        <w:sz w:val="20"/>
+      </w:rPr>
+    </w:lvl>
+    <w:lvl w:ilvl="8" w:tentative="1">
+      <w:start w:val="1"/>
+      <w:numFmt w:val="bullet"/>
+      <w:lvlText w:val=""/>
+      <w:lvlJc w:val="left"/>
+      <w:pPr>
+        <w:tabs>
+          <w:tab w:val="num" w:pos="6480"/>
+        </w:tabs>
+        <w:ind w:left="6480" w:hanging="360"/>
+      </w:pPr>
+      <w:rPr>
+        <w:rFonts w:ascii="Wingdings" w:hAnsi="Wingdings" w:hint="default"/>
+        <w:sz w:val="20"/>
+      </w:rPr>
+    </w:lvl>
+  </w:abstractNum>
+  <w:abstractNum w:abstractNumId="30" w15:restartNumberingAfterBreak="0">
     <w:nsid w:val="7EDA3E25"/>
     <w:multiLevelType w:val="multilevel"/>
     <w:tmpl w:val="94E456E4"/>
@@ -4424,7 +4816,7 @@
       </w:rPr>
     </w:lvl>
   </w:abstractNum>
-  <w:abstractNum w:abstractNumId="25" w15:restartNumberingAfterBreak="0">
+  <w:abstractNum w:abstractNumId="31" w15:restartNumberingAfterBreak="0">
     <w:nsid w:val="7F651C02"/>
     <w:multiLevelType w:val="multilevel"/>
     <w:tmpl w:val="04090023"/>
@@ -4534,13 +4926,13 @@
     <w:abstractNumId w:val="3"/>
   </w:num>
   <w:num w:numId="7">
-    <w:abstractNumId w:val="16"/>
+    <w:abstractNumId w:val="18"/>
   </w:num>
   <w:num w:numId="8">
     <w:abstractNumId w:val="2"/>
   </w:num>
   <w:num w:numId="9">
-    <w:abstractNumId w:val="19"/>
+    <w:abstractNumId w:val="23"/>
   </w:num>
   <w:num w:numId="10">
     <w:abstractNumId w:val="5"/>
@@ -4555,19 +4947,19 @@
     <w:abstractNumId w:val="0"/>
   </w:num>
   <w:num w:numId="14">
-    <w:abstractNumId w:val="18"/>
+    <w:abstractNumId w:val="22"/>
   </w:num>
   <w:num w:numId="15">
-    <w:abstractNumId w:val="21"/>
+    <w:abstractNumId w:val="25"/>
   </w:num>
   <w:num w:numId="16">
-    <w:abstractNumId w:val="25"/>
+    <w:abstractNumId w:val="31"/>
   </w:num>
   <w:num w:numId="17">
-    <w:abstractNumId w:val="23"/>
+    <w:abstractNumId w:val="28"/>
   </w:num>
   <w:num w:numId="18">
-    <w:abstractNumId w:val="20"/>
+    <w:abstractNumId w:val="24"/>
   </w:num>
   <w:num w:numId="19">
     <w:abstractNumId w:val="13"/>
@@ -4576,22 +4968,40 @@
     <w:abstractNumId w:val="12"/>
   </w:num>
   <w:num w:numId="21">
-    <w:abstractNumId w:val="15"/>
+    <w:abstractNumId w:val="16"/>
   </w:num>
   <w:num w:numId="22">
-    <w:abstractNumId w:val="22"/>
+    <w:abstractNumId w:val="26"/>
   </w:num>
   <w:num w:numId="23">
-    <w:abstractNumId w:val="17"/>
+    <w:abstractNumId w:val="19"/>
   </w:num>
   <w:num w:numId="24">
     <w:abstractNumId w:val="11"/>
   </w:num>
   <w:num w:numId="25">
-    <w:abstractNumId w:val="24"/>
+    <w:abstractNumId w:val="30"/>
   </w:num>
   <w:num w:numId="26">
     <w:abstractNumId w:val="10"/>
+  </w:num>
+  <w:num w:numId="27">
+    <w:abstractNumId w:val="17"/>
+  </w:num>
+  <w:num w:numId="28">
+    <w:abstractNumId w:val="15"/>
+  </w:num>
+  <w:num w:numId="29">
+    <w:abstractNumId w:val="29"/>
+  </w:num>
+  <w:num w:numId="30">
+    <w:abstractNumId w:val="20"/>
+  </w:num>
+  <w:num w:numId="31">
+    <w:abstractNumId w:val="27"/>
+  </w:num>
+  <w:num w:numId="32">
+    <w:abstractNumId w:val="21"/>
   </w:num>
 </w:numbering>
 </file>
@@ -4699,7 +5109,7 @@
     <w:lsdException w:name="Hyperlink" w:semiHidden="1" w:unhideWhenUsed="1"/>
     <w:lsdException w:name="FollowedHyperlink" w:semiHidden="1" w:unhideWhenUsed="1"/>
     <w:lsdException w:name="Strong" w:semiHidden="1" w:uiPriority="22" w:unhideWhenUsed="1" w:qFormat="1"/>
-    <w:lsdException w:name="Emphasis" w:semiHidden="1" w:uiPriority="20" w:unhideWhenUsed="1"/>
+    <w:lsdException w:name="Emphasis" w:semiHidden="1" w:uiPriority="20" w:unhideWhenUsed="1" w:qFormat="1"/>
     <w:lsdException w:name="Document Map" w:semiHidden="1" w:unhideWhenUsed="1"/>
     <w:lsdException w:name="Plain Text" w:semiHidden="1" w:unhideWhenUsed="1"/>
     <w:lsdException w:name="E-mail Signature" w:semiHidden="1" w:unhideWhenUsed="1"/>
@@ -29440,8 +29850,8 @@
     <w:name w:val="Emphasis"/>
     <w:basedOn w:val="Policepardfaut"/>
     <w:uiPriority w:val="20"/>
-    <w:semiHidden/>
     <w:unhideWhenUsed/>
+    <w:qFormat/>
     <w:rsid w:val="00D9043A"/>
     <w:rPr>
       <w:rFonts w:ascii="Calibri" w:hAnsi="Calibri" w:cs="Calibri"/>
@@ -29784,6 +30194,8 @@
   </w:compat>
   <w:rsids>
     <w:rsidRoot w:val="00D2437A"/>
+    <w:rsid w:val="00493D20"/>
+    <w:rsid w:val="0066483F"/>
     <w:rsid w:val="00D2437A"/>
   </w:rsids>
   <m:mathPr>
@@ -30548,6 +30960,14 @@
 </file>
 
 <file path=customXml/item1.xml><?xml version="1.0" encoding="utf-8"?>
+<p:properties xmlns:p="http://schemas.microsoft.com/office/2006/metadata/properties" xmlns:xsi="http://www.w3.org/2001/XMLSchema-instance" xmlns:pc="http://schemas.microsoft.com/office/infopath/2007/PartnerControls">
+  <documentManagement>
+    <MediaServiceKeyPoints xmlns="71af3243-3dd4-4a8d-8c0d-dd76da1f02a5" xsi:nil="true"/>
+  </documentManagement>
+</p:properties>
+</file>
+
+<file path=customXml/item2.xml><?xml version="1.0" encoding="utf-8"?>
 <ct:contentTypeSchema xmlns:ct="http://schemas.microsoft.com/office/2006/metadata/contentType" xmlns:ma="http://schemas.microsoft.com/office/2006/metadata/properties/metaAttributes" ct:_="" ma:_="" ma:contentTypeName="Document" ma:contentTypeID="0x01010079F111ED35F8CC479449609E8A0923A6" ma:contentTypeVersion="11" ma:contentTypeDescription="Create a new document." ma:contentTypeScope="" ma:versionID="1c2eb7a32e66fb6e4260f3771546a5e2">
   <xsd:schema xmlns:xsd="http://www.w3.org/2001/XMLSchema" xmlns:xs="http://www.w3.org/2001/XMLSchema" xmlns:p="http://schemas.microsoft.com/office/2006/metadata/properties" xmlns:ns2="71af3243-3dd4-4a8d-8c0d-dd76da1f02a5" xmlns:ns3="16c05727-aa75-4e4a-9b5f-8a80a1165891" targetNamespace="http://schemas.microsoft.com/office/2006/metadata/properties" ma:root="true" ma:fieldsID="04e1f6479c48b08974ba73b5ca973489" ns2:_="" ns3:_="">
     <xsd:import namespace="71af3243-3dd4-4a8d-8c0d-dd76da1f02a5"/>
@@ -30758,19 +31178,21 @@
 </ct:contentTypeSchema>
 </file>
 
-<file path=customXml/item2.xml><?xml version="1.0" encoding="utf-8"?>
-<p:properties xmlns:p="http://schemas.microsoft.com/office/2006/metadata/properties" xmlns:xsi="http://www.w3.org/2001/XMLSchema-instance" xmlns:pc="http://schemas.microsoft.com/office/infopath/2007/PartnerControls">
-  <documentManagement>
-    <MediaServiceKeyPoints xmlns="71af3243-3dd4-4a8d-8c0d-dd76da1f02a5" xsi:nil="true"/>
-  </documentManagement>
-</p:properties>
-</file>
-
 <file path=customXml/item3.xml><?xml version="1.0" encoding="utf-8"?>
 <b:Sources xmlns:b="http://schemas.openxmlformats.org/officeDocument/2006/bibliography" xmlns="http://schemas.openxmlformats.org/officeDocument/2006/bibliography" SelectedStyle="\APASixthEditionOfficeOnline.xsl" StyleName="APA" Version="6"/>
 </file>
 
 <file path=customXml/itemProps1.xml><?xml version="1.0" encoding="utf-8"?>
+<ds:datastoreItem xmlns:ds="http://schemas.openxmlformats.org/officeDocument/2006/customXml" ds:itemID="{8E6FA8DA-38A3-448B-AFEB-DB79033E5F85}">
+  <ds:schemaRefs>
+    <ds:schemaRef ds:uri="http://schemas.microsoft.com/office/2006/metadata/properties"/>
+    <ds:schemaRef ds:uri="http://schemas.microsoft.com/office/infopath/2007/PartnerControls"/>
+    <ds:schemaRef ds:uri="71af3243-3dd4-4a8d-8c0d-dd76da1f02a5"/>
+  </ds:schemaRefs>
+</ds:datastoreItem>
+</file>
+
+<file path=customXml/itemProps2.xml><?xml version="1.0" encoding="utf-8"?>
 <ds:datastoreItem xmlns:ds="http://schemas.openxmlformats.org/officeDocument/2006/customXml" ds:itemID="{D61ADE48-6FF0-4599-9D02-6F6374F1F9C2}">
   <ds:schemaRefs>
     <ds:schemaRef ds:uri="http://schemas.microsoft.com/office/2006/metadata/contentType"/>
@@ -30789,18 +31211,8 @@
 </ds:datastoreItem>
 </file>
 
-<file path=customXml/itemProps2.xml><?xml version="1.0" encoding="utf-8"?>
-<ds:datastoreItem xmlns:ds="http://schemas.openxmlformats.org/officeDocument/2006/customXml" ds:itemID="{8E6FA8DA-38A3-448B-AFEB-DB79033E5F85}">
-  <ds:schemaRefs>
-    <ds:schemaRef ds:uri="http://schemas.microsoft.com/office/2006/metadata/properties"/>
-    <ds:schemaRef ds:uri="http://schemas.microsoft.com/office/infopath/2007/PartnerControls"/>
-    <ds:schemaRef ds:uri="71af3243-3dd4-4a8d-8c0d-dd76da1f02a5"/>
-  </ds:schemaRefs>
-</ds:datastoreItem>
-</file>
-
 <file path=customXml/itemProps3.xml><?xml version="1.0" encoding="utf-8"?>
-<ds:datastoreItem xmlns:ds="http://schemas.openxmlformats.org/officeDocument/2006/customXml" ds:itemID="{E44EAD8D-BF6F-4F30-BDCB-A7B8CDDAE044}">
+<ds:datastoreItem xmlns:ds="http://schemas.openxmlformats.org/officeDocument/2006/customXml" ds:itemID="{A83A8D79-9820-435D-BD09-163480795326}">
   <ds:schemaRefs>
     <ds:schemaRef ds:uri="http://schemas.openxmlformats.org/officeDocument/2006/bibliography"/>
   </ds:schemaRefs>

</xml_diff>